<commit_message>
- Change expected event count to be zero - Change ER db Name
</commit_message>
<xml_diff>
--- a/Manual Automation Setup and Execution_2019_04_09_V1.docx
+++ b/Manual Automation Setup and Execution_2019_04_09_V1.docx
@@ -1798,6 +1798,17 @@
         </w:rPr>
         <w:t>.</w:t>
       </w:r>
+      <w:r>
+        <w:rPr>
+          <w:rStyle w:val="Strong"/>
+          <w:rFonts w:ascii="Arial" w:hAnsi="Arial" w:cs="Arial"/>
+          <w:color w:val="222222"/>
+          <w:sz w:val="27"/>
+          <w:szCs w:val="27"/>
+          <w:shd w:val="clear" w:color="auto" w:fill="FFFFFF"/>
+        </w:rPr>
+        <w:t xml:space="preserve"> Select Java version 8u201 JDK</w:t>
+      </w:r>
     </w:p>
     <w:p>
       <w:pPr>
@@ -1976,20 +1987,50 @@
           <w:szCs w:val="27"/>
           <w:shd w:val="clear" w:color="auto" w:fill="FFFFFF"/>
         </w:rPr>
-        <w:t xml:space="preserve">Once installation is complete, open command prompt and type “java”. If you see the following </w:t>
-      </w:r>
-      <w:proofErr w:type="gramStart"/>
-      <w:r>
-        <w:rPr>
-          <w:rFonts w:ascii="Arial" w:hAnsi="Arial" w:cs="Arial"/>
-          <w:color w:val="222222"/>
-          <w:sz w:val="27"/>
-          <w:szCs w:val="27"/>
-          <w:shd w:val="clear" w:color="auto" w:fill="FFFFFF"/>
-        </w:rPr>
-        <w:t>screen</w:t>
-      </w:r>
-      <w:proofErr w:type="gramEnd"/>
+        <w:t>Once installation is complete, open command prompt and type “java</w:t>
+      </w:r>
+      <w:r>
+        <w:rPr>
+          <w:rFonts w:ascii="Arial" w:hAnsi="Arial" w:cs="Arial" w:hint="cs"/>
+          <w:color w:val="222222"/>
+          <w:sz w:val="27"/>
+          <w:szCs w:val="27"/>
+          <w:shd w:val="clear" w:color="auto" w:fill="FFFFFF"/>
+          <w:rtl/>
+        </w:rPr>
+        <w:t xml:space="preserve"> </w:t>
+      </w:r>
+      <w:r>
+        <w:rPr>
+          <w:rFonts w:ascii="Arial" w:hAnsi="Arial" w:cs="Arial"/>
+          <w:color w:val="222222"/>
+          <w:sz w:val="27"/>
+          <w:szCs w:val="27"/>
+          <w:shd w:val="clear" w:color="auto" w:fill="FFFFFF"/>
+          <w:lang w:val="en-US"/>
+        </w:rPr>
+        <w:t>-version</w:t>
+      </w:r>
+      <w:r>
+        <w:rPr>
+          <w:rFonts w:ascii="Arial" w:hAnsi="Arial" w:cs="Arial"/>
+          <w:color w:val="222222"/>
+          <w:sz w:val="27"/>
+          <w:szCs w:val="27"/>
+          <w:shd w:val="clear" w:color="auto" w:fill="FFFFFF"/>
+        </w:rPr>
+        <w:t xml:space="preserve">”. If you see the following </w:t>
+      </w:r>
+      <w:r>
+        <w:rPr>
+          <w:rFonts w:ascii="Arial" w:hAnsi="Arial" w:cs="Arial"/>
+          <w:color w:val="222222"/>
+          <w:sz w:val="27"/>
+          <w:szCs w:val="27"/>
+          <w:shd w:val="clear" w:color="auto" w:fill="FFFFFF"/>
+        </w:rPr>
+        <w:t>screen,</w:t>
+      </w:r>
       <w:r>
         <w:rPr>
           <w:rFonts w:ascii="Arial" w:hAnsi="Arial" w:cs="Arial"/>
@@ -2016,8 +2057,8 @@
         </w:rPr>
         <w:drawing>
           <wp:inline distT="0" distB="0" distL="0" distR="0" wp14:anchorId="586E7CBD" wp14:editId="12FC0112">
-            <wp:extent cx="6810375" cy="3276600"/>
-            <wp:effectExtent l="0" t="0" r="9525" b="0"/>
+            <wp:extent cx="6265217" cy="3276600"/>
+            <wp:effectExtent l="0" t="0" r="2540" b="0"/>
             <wp:docPr id="3" name="Picture 3"/>
             <wp:cNvGraphicFramePr>
               <a:graphicFrameLocks xmlns:a="http://schemas.openxmlformats.org/drawingml/2006/main" noChangeAspect="1"/>
@@ -2030,7 +2071,13 @@
                     <pic:cNvPicPr/>
                   </pic:nvPicPr>
                   <pic:blipFill>
-                    <a:blip r:embed="rId12"/>
+                    <a:blip r:embed="rId12">
+                      <a:extLst>
+                        <a:ext uri="{28A0092B-C50C-407E-A947-70E740481C1C}">
+                          <a14:useLocalDpi xmlns:a14="http://schemas.microsoft.com/office/drawing/2010/main" val="0"/>
+                        </a:ext>
+                      </a:extLst>
+                    </a:blip>
                     <a:stretch>
                       <a:fillRect/>
                     </a:stretch>
@@ -2038,7 +2085,7 @@
                   <pic:spPr>
                     <a:xfrm>
                       <a:off x="0" y="0"/>
-                      <a:ext cx="6810375" cy="3276600"/>
+                      <a:ext cx="6265217" cy="3276600"/>
                     </a:xfrm>
                     <a:prstGeom prst="rect">
                       <a:avLst/>
@@ -3162,6 +3209,8 @@
         <w:ind w:left="-993"/>
         <w:rPr>
           <w:rFonts w:ascii="Arial" w:hAnsi="Arial" w:cs="Arial"/>
+          <w:b w:val="0"/>
+          <w:bCs w:val="0"/>
           <w:color w:val="222222"/>
           <w:sz w:val="32"/>
           <w:szCs w:val="32"/>
@@ -3225,6 +3274,245 @@
         <w:t>Set environment variable</w:t>
       </w:r>
       <w:bookmarkEnd w:id="5"/>
+    </w:p>
+    <w:p>
+      <w:pPr>
+        <w:pStyle w:val="NoSpacing"/>
+      </w:pPr>
+      <w:bookmarkStart w:id="6" w:name="_GoBack"/>
+      <w:r>
+        <w:rPr>
+          <w:noProof/>
+        </w:rPr>
+        <w:drawing>
+          <wp:inline distT="0" distB="0" distL="0" distR="0">
+            <wp:extent cx="5788025" cy="3137535"/>
+            <wp:effectExtent l="19050" t="19050" r="22225" b="24765"/>
+            <wp:docPr id="5" name="Picture 5"/>
+            <wp:cNvGraphicFramePr>
+              <a:graphicFrameLocks xmlns:a="http://schemas.openxmlformats.org/drawingml/2006/main" noChangeAspect="1"/>
+            </wp:cNvGraphicFramePr>
+            <a:graphic xmlns:a="http://schemas.openxmlformats.org/drawingml/2006/main">
+              <a:graphicData uri="http://schemas.openxmlformats.org/drawingml/2006/picture">
+                <pic:pic xmlns:pic="http://schemas.openxmlformats.org/drawingml/2006/picture">
+                  <pic:nvPicPr>
+                    <pic:cNvPr id="5" name="Set_Env1.jpg"/>
+                    <pic:cNvPicPr/>
+                  </pic:nvPicPr>
+                  <pic:blipFill>
+                    <a:blip r:embed="rId22">
+                      <a:extLst>
+                        <a:ext uri="{28A0092B-C50C-407E-A947-70E740481C1C}">
+                          <a14:useLocalDpi xmlns:a14="http://schemas.microsoft.com/office/drawing/2010/main" val="0"/>
+                        </a:ext>
+                      </a:extLst>
+                    </a:blip>
+                    <a:stretch>
+                      <a:fillRect/>
+                    </a:stretch>
+                  </pic:blipFill>
+                  <pic:spPr>
+                    <a:xfrm>
+                      <a:off x="0" y="0"/>
+                      <a:ext cx="5788025" cy="3137535"/>
+                    </a:xfrm>
+                    <a:prstGeom prst="rect">
+                      <a:avLst/>
+                    </a:prstGeom>
+                    <a:ln w="19050">
+                      <a:solidFill>
+                        <a:schemeClr val="accent5">
+                          <a:lumMod val="75000"/>
+                        </a:schemeClr>
+                      </a:solidFill>
+                    </a:ln>
+                  </pic:spPr>
+                </pic:pic>
+              </a:graphicData>
+            </a:graphic>
+          </wp:inline>
+        </w:drawing>
+      </w:r>
+    </w:p>
+    <w:bookmarkEnd w:id="6"/>
+    <w:p>
+      <w:pPr>
+        <w:pStyle w:val="NoSpacing"/>
+      </w:pPr>
+      <w:r>
+        <w:rPr>
+          <w:noProof/>
+        </w:rPr>
+        <w:lastRenderedPageBreak/>
+        <w:drawing>
+          <wp:inline distT="0" distB="0" distL="0" distR="0">
+            <wp:extent cx="5788025" cy="3105785"/>
+            <wp:effectExtent l="19050" t="19050" r="22225" b="18415"/>
+            <wp:docPr id="21" name="Picture 21"/>
+            <wp:cNvGraphicFramePr>
+              <a:graphicFrameLocks xmlns:a="http://schemas.openxmlformats.org/drawingml/2006/main" noChangeAspect="1"/>
+            </wp:cNvGraphicFramePr>
+            <a:graphic xmlns:a="http://schemas.openxmlformats.org/drawingml/2006/main">
+              <a:graphicData uri="http://schemas.openxmlformats.org/drawingml/2006/picture">
+                <pic:pic xmlns:pic="http://schemas.openxmlformats.org/drawingml/2006/picture">
+                  <pic:nvPicPr>
+                    <pic:cNvPr id="21" name="Set_Env2.jpg"/>
+                    <pic:cNvPicPr/>
+                  </pic:nvPicPr>
+                  <pic:blipFill>
+                    <a:blip r:embed="rId23">
+                      <a:extLst>
+                        <a:ext uri="{28A0092B-C50C-407E-A947-70E740481C1C}">
+                          <a14:useLocalDpi xmlns:a14="http://schemas.microsoft.com/office/drawing/2010/main" val="0"/>
+                        </a:ext>
+                      </a:extLst>
+                    </a:blip>
+                    <a:stretch>
+                      <a:fillRect/>
+                    </a:stretch>
+                  </pic:blipFill>
+                  <pic:spPr>
+                    <a:xfrm>
+                      <a:off x="0" y="0"/>
+                      <a:ext cx="5788025" cy="3105785"/>
+                    </a:xfrm>
+                    <a:prstGeom prst="rect">
+                      <a:avLst/>
+                    </a:prstGeom>
+                    <a:ln w="19050">
+                      <a:solidFill>
+                        <a:schemeClr val="accent5">
+                          <a:lumMod val="75000"/>
+                        </a:schemeClr>
+                      </a:solidFill>
+                    </a:ln>
+                  </pic:spPr>
+                </pic:pic>
+              </a:graphicData>
+            </a:graphic>
+          </wp:inline>
+        </w:drawing>
+      </w:r>
+    </w:p>
+    <w:p>
+      <w:pPr>
+        <w:pStyle w:val="NoSpacing"/>
+      </w:pPr>
+    </w:p>
+    <w:p>
+      <w:pPr>
+        <w:pStyle w:val="NoSpacing"/>
+      </w:pPr>
+      <w:r>
+        <w:rPr>
+          <w:noProof/>
+        </w:rPr>
+        <w:drawing>
+          <wp:inline distT="0" distB="0" distL="0" distR="0">
+            <wp:extent cx="5788025" cy="3084830"/>
+            <wp:effectExtent l="19050" t="19050" r="22225" b="20320"/>
+            <wp:docPr id="28" name="Picture 28"/>
+            <wp:cNvGraphicFramePr>
+              <a:graphicFrameLocks xmlns:a="http://schemas.openxmlformats.org/drawingml/2006/main" noChangeAspect="1"/>
+            </wp:cNvGraphicFramePr>
+            <a:graphic xmlns:a="http://schemas.openxmlformats.org/drawingml/2006/main">
+              <a:graphicData uri="http://schemas.openxmlformats.org/drawingml/2006/picture">
+                <pic:pic xmlns:pic="http://schemas.openxmlformats.org/drawingml/2006/picture">
+                  <pic:nvPicPr>
+                    <pic:cNvPr id="28" name="Set_Env3.jpg"/>
+                    <pic:cNvPicPr/>
+                  </pic:nvPicPr>
+                  <pic:blipFill>
+                    <a:blip r:embed="rId24">
+                      <a:extLst>
+                        <a:ext uri="{28A0092B-C50C-407E-A947-70E740481C1C}">
+                          <a14:useLocalDpi xmlns:a14="http://schemas.microsoft.com/office/drawing/2010/main" val="0"/>
+                        </a:ext>
+                      </a:extLst>
+                    </a:blip>
+                    <a:stretch>
+                      <a:fillRect/>
+                    </a:stretch>
+                  </pic:blipFill>
+                  <pic:spPr>
+                    <a:xfrm>
+                      <a:off x="0" y="0"/>
+                      <a:ext cx="5788025" cy="3084830"/>
+                    </a:xfrm>
+                    <a:prstGeom prst="rect">
+                      <a:avLst/>
+                    </a:prstGeom>
+                    <a:ln w="19050">
+                      <a:solidFill>
+                        <a:schemeClr val="accent5">
+                          <a:lumMod val="75000"/>
+                        </a:schemeClr>
+                      </a:solidFill>
+                    </a:ln>
+                  </pic:spPr>
+                </pic:pic>
+              </a:graphicData>
+            </a:graphic>
+          </wp:inline>
+        </w:drawing>
+      </w:r>
+    </w:p>
+    <w:p>
+      <w:pPr>
+        <w:pStyle w:val="NoSpacing"/>
+      </w:pPr>
+      <w:r>
+        <w:rPr>
+          <w:noProof/>
+        </w:rPr>
+        <w:lastRenderedPageBreak/>
+        <w:drawing>
+          <wp:inline distT="0" distB="0" distL="0" distR="0">
+            <wp:extent cx="5788025" cy="5478780"/>
+            <wp:effectExtent l="19050" t="19050" r="22225" b="26670"/>
+            <wp:docPr id="30" name="Picture 30"/>
+            <wp:cNvGraphicFramePr>
+              <a:graphicFrameLocks xmlns:a="http://schemas.openxmlformats.org/drawingml/2006/main" noChangeAspect="1"/>
+            </wp:cNvGraphicFramePr>
+            <a:graphic xmlns:a="http://schemas.openxmlformats.org/drawingml/2006/main">
+              <a:graphicData uri="http://schemas.openxmlformats.org/drawingml/2006/picture">
+                <pic:pic xmlns:pic="http://schemas.openxmlformats.org/drawingml/2006/picture">
+                  <pic:nvPicPr>
+                    <pic:cNvPr id="30" name="Set_Env4.jpg"/>
+                    <pic:cNvPicPr/>
+                  </pic:nvPicPr>
+                  <pic:blipFill>
+                    <a:blip r:embed="rId25">
+                      <a:extLst>
+                        <a:ext uri="{28A0092B-C50C-407E-A947-70E740481C1C}">
+                          <a14:useLocalDpi xmlns:a14="http://schemas.microsoft.com/office/drawing/2010/main" val="0"/>
+                        </a:ext>
+                      </a:extLst>
+                    </a:blip>
+                    <a:stretch>
+                      <a:fillRect/>
+                    </a:stretch>
+                  </pic:blipFill>
+                  <pic:spPr>
+                    <a:xfrm>
+                      <a:off x="0" y="0"/>
+                      <a:ext cx="5788025" cy="5478780"/>
+                    </a:xfrm>
+                    <a:prstGeom prst="rect">
+                      <a:avLst/>
+                    </a:prstGeom>
+                    <a:ln>
+                      <a:solidFill>
+                        <a:schemeClr val="tx1"/>
+                      </a:solidFill>
+                    </a:ln>
+                  </pic:spPr>
+                </pic:pic>
+              </a:graphicData>
+            </a:graphic>
+          </wp:inline>
+        </w:drawing>
+      </w:r>
     </w:p>
     <w:p>
       <w:pPr>
@@ -3334,6 +3622,7 @@
           <w:noProof/>
           <w:lang w:val="en-US"/>
         </w:rPr>
+        <w:lastRenderedPageBreak/>
         <w:drawing>
           <wp:inline distT="0" distB="0" distL="0" distR="0" wp14:anchorId="37E2663A" wp14:editId="6DF65D59">
             <wp:extent cx="6486525" cy="3714750"/>
@@ -3350,7 +3639,7 @@
                     <pic:cNvPicPr/>
                   </pic:nvPicPr>
                   <pic:blipFill>
-                    <a:blip r:embed="rId22"/>
+                    <a:blip r:embed="rId26"/>
                     <a:stretch>
                       <a:fillRect/>
                     </a:stretch>
@@ -3404,6 +3693,19 @@
     <w:p>
       <w:pPr>
         <w:pStyle w:val="ListParagraph"/>
+        <w:ind w:left="-774"/>
+        <w:rPr>
+          <w:rFonts w:ascii="Arial" w:hAnsi="Arial" w:cs="Arial"/>
+          <w:color w:val="222222"/>
+          <w:sz w:val="27"/>
+          <w:szCs w:val="27"/>
+          <w:shd w:val="clear" w:color="auto" w:fill="FFFFFF"/>
+        </w:rPr>
+      </w:pPr>
+    </w:p>
+    <w:p>
+      <w:pPr>
+        <w:pStyle w:val="ListParagraph"/>
         <w:numPr>
           <w:ilvl w:val="0"/>
           <w:numId w:val="5"/>
@@ -3424,30 +3726,27 @@
           <w:szCs w:val="27"/>
           <w:shd w:val="clear" w:color="auto" w:fill="FFFFFF"/>
         </w:rPr>
-        <w:lastRenderedPageBreak/>
-        <w:t>export M2_HOME=/Users/</w:t>
-      </w:r>
-      <w:proofErr w:type="spellStart"/>
-      <w:r>
-        <w:rPr>
-          <w:rFonts w:ascii="Arial" w:hAnsi="Arial" w:cs="Arial"/>
-          <w:color w:val="222222"/>
-          <w:sz w:val="27"/>
-          <w:szCs w:val="27"/>
-          <w:shd w:val="clear" w:color="auto" w:fill="FFFFFF"/>
-        </w:rPr>
-        <w:t>ghassan</w:t>
-      </w:r>
-      <w:proofErr w:type="spellEnd"/>
-      <w:r>
-        <w:rPr>
-          <w:rFonts w:ascii="Arial" w:hAnsi="Arial" w:cs="Arial"/>
-          <w:color w:val="222222"/>
-          <w:sz w:val="27"/>
-          <w:szCs w:val="27"/>
-          <w:shd w:val="clear" w:color="auto" w:fill="FFFFFF"/>
-        </w:rPr>
-        <w:t>/Documents/apache-maven-3.3.9</w:t>
+        <w:t>Copy Maven folder to C:\ then add new variable named</w:t>
+      </w:r>
+      <w:r>
+        <w:rPr>
+          <w:rFonts w:ascii="Arial" w:hAnsi="Arial" w:cs="Arial"/>
+          <w:color w:val="222222"/>
+          <w:sz w:val="27"/>
+          <w:szCs w:val="27"/>
+          <w:shd w:val="clear" w:color="auto" w:fill="FFFFFF"/>
+        </w:rPr>
+        <w:t xml:space="preserve"> M2_HOME</w:t>
+      </w:r>
+      <w:r>
+        <w:rPr>
+          <w:rFonts w:ascii="Arial" w:hAnsi="Arial" w:cs="Arial"/>
+          <w:color w:val="222222"/>
+          <w:sz w:val="27"/>
+          <w:szCs w:val="27"/>
+          <w:shd w:val="clear" w:color="auto" w:fill="FFFFFF"/>
+        </w:rPr>
+        <w:t xml:space="preserve"> and variable value C:\Maven</w:t>
       </w:r>
     </w:p>
     <w:p>
@@ -3484,523 +3783,6 @@
             <wp:extent cx="6524625" cy="3238500"/>
             <wp:effectExtent l="0" t="0" r="9525" b="0"/>
             <wp:docPr id="13" name="Picture 13"/>
-            <wp:cNvGraphicFramePr>
-              <a:graphicFrameLocks xmlns:a="http://schemas.openxmlformats.org/drawingml/2006/main" noChangeAspect="1"/>
-            </wp:cNvGraphicFramePr>
-            <a:graphic xmlns:a="http://schemas.openxmlformats.org/drawingml/2006/main">
-              <a:graphicData uri="http://schemas.openxmlformats.org/drawingml/2006/picture">
-                <pic:pic xmlns:pic="http://schemas.openxmlformats.org/drawingml/2006/picture">
-                  <pic:nvPicPr>
-                    <pic:cNvPr id="1" name=""/>
-                    <pic:cNvPicPr/>
-                  </pic:nvPicPr>
-                  <pic:blipFill>
-                    <a:blip r:embed="rId23"/>
-                    <a:stretch>
-                      <a:fillRect/>
-                    </a:stretch>
-                  </pic:blipFill>
-                  <pic:spPr>
-                    <a:xfrm>
-                      <a:off x="0" y="0"/>
-                      <a:ext cx="6524625" cy="3238500"/>
-                    </a:xfrm>
-                    <a:prstGeom prst="rect">
-                      <a:avLst/>
-                    </a:prstGeom>
-                  </pic:spPr>
-                </pic:pic>
-              </a:graphicData>
-            </a:graphic>
-          </wp:inline>
-        </w:drawing>
-      </w:r>
-    </w:p>
-    <w:p>
-      <w:pPr>
-        <w:pStyle w:val="ListParagraph"/>
-        <w:numPr>
-          <w:ilvl w:val="0"/>
-          <w:numId w:val="5"/>
-        </w:numPr>
-        <w:rPr>
-          <w:rFonts w:ascii="Arial" w:hAnsi="Arial" w:cs="Arial"/>
-          <w:color w:val="222222"/>
-          <w:sz w:val="27"/>
-          <w:szCs w:val="27"/>
-          <w:shd w:val="clear" w:color="auto" w:fill="FFFFFF"/>
-        </w:rPr>
-      </w:pPr>
-      <w:r>
-        <w:rPr>
-          <w:rFonts w:ascii="Arial" w:hAnsi="Arial" w:cs="Arial"/>
-          <w:color w:val="222222"/>
-          <w:sz w:val="27"/>
-          <w:szCs w:val="27"/>
-          <w:shd w:val="clear" w:color="auto" w:fill="FFFFFF"/>
-        </w:rPr>
-        <w:t>export M2=$M2_HOME/bin</w:t>
-      </w:r>
-    </w:p>
-    <w:p>
-      <w:pPr>
-        <w:pStyle w:val="ListParagraph"/>
-        <w:ind w:left="-774"/>
-        <w:rPr>
-          <w:rFonts w:ascii="Arial" w:hAnsi="Arial" w:cs="Arial"/>
-          <w:color w:val="222222"/>
-          <w:sz w:val="27"/>
-          <w:szCs w:val="27"/>
-          <w:shd w:val="clear" w:color="auto" w:fill="FFFFFF"/>
-        </w:rPr>
-      </w:pPr>
-    </w:p>
-    <w:p>
-      <w:pPr>
-        <w:pStyle w:val="ListParagraph"/>
-        <w:ind w:left="-993"/>
-        <w:rPr>
-          <w:rFonts w:ascii="Arial" w:hAnsi="Arial" w:cs="Arial"/>
-          <w:color w:val="222222"/>
-          <w:sz w:val="27"/>
-          <w:szCs w:val="27"/>
-          <w:shd w:val="clear" w:color="auto" w:fill="FFFFFF"/>
-        </w:rPr>
-      </w:pPr>
-      <w:r>
-        <w:rPr>
-          <w:noProof/>
-          <w:lang w:val="en-US"/>
-        </w:rPr>
-        <w:lastRenderedPageBreak/>
-        <w:drawing>
-          <wp:inline distT="0" distB="0" distL="0" distR="0" wp14:anchorId="59D53761" wp14:editId="63BA777A">
-            <wp:extent cx="6553200" cy="4615180"/>
-            <wp:effectExtent l="0" t="0" r="0" b="0"/>
-            <wp:docPr id="12" name="Picture 12"/>
-            <wp:cNvGraphicFramePr>
-              <a:graphicFrameLocks xmlns:a="http://schemas.openxmlformats.org/drawingml/2006/main" noChangeAspect="1"/>
-            </wp:cNvGraphicFramePr>
-            <a:graphic xmlns:a="http://schemas.openxmlformats.org/drawingml/2006/main">
-              <a:graphicData uri="http://schemas.openxmlformats.org/drawingml/2006/picture">
-                <pic:pic xmlns:pic="http://schemas.openxmlformats.org/drawingml/2006/picture">
-                  <pic:nvPicPr>
-                    <pic:cNvPr id="1" name=""/>
-                    <pic:cNvPicPr/>
-                  </pic:nvPicPr>
-                  <pic:blipFill>
-                    <a:blip r:embed="rId24"/>
-                    <a:stretch>
-                      <a:fillRect/>
-                    </a:stretch>
-                  </pic:blipFill>
-                  <pic:spPr>
-                    <a:xfrm>
-                      <a:off x="0" y="0"/>
-                      <a:ext cx="6553200" cy="4615180"/>
-                    </a:xfrm>
-                    <a:prstGeom prst="rect">
-                      <a:avLst/>
-                    </a:prstGeom>
-                  </pic:spPr>
-                </pic:pic>
-              </a:graphicData>
-            </a:graphic>
-          </wp:inline>
-        </w:drawing>
-      </w:r>
-    </w:p>
-    <w:p>
-      <w:pPr>
-        <w:pStyle w:val="ListParagraph"/>
-        <w:ind w:left="-851"/>
-        <w:rPr>
-          <w:rFonts w:ascii="Arial" w:hAnsi="Arial" w:cs="Arial"/>
-          <w:color w:val="222222"/>
-          <w:sz w:val="27"/>
-          <w:szCs w:val="27"/>
-          <w:shd w:val="clear" w:color="auto" w:fill="FFFFFF"/>
-        </w:rPr>
-      </w:pPr>
-    </w:p>
-    <w:p>
-      <w:pPr>
-        <w:pStyle w:val="ListParagraph"/>
-        <w:numPr>
-          <w:ilvl w:val="0"/>
-          <w:numId w:val="5"/>
-        </w:numPr>
-        <w:rPr>
-          <w:rFonts w:ascii="Arial" w:hAnsi="Arial" w:cs="Arial"/>
-          <w:color w:val="222222"/>
-          <w:sz w:val="27"/>
-          <w:szCs w:val="27"/>
-          <w:shd w:val="clear" w:color="auto" w:fill="FFFFFF"/>
-        </w:rPr>
-      </w:pPr>
-      <w:r>
-        <w:rPr>
-          <w:rFonts w:ascii="Arial" w:hAnsi="Arial" w:cs="Arial"/>
-          <w:color w:val="222222"/>
-          <w:sz w:val="27"/>
-          <w:szCs w:val="27"/>
-          <w:shd w:val="clear" w:color="auto" w:fill="FFFFFF"/>
-        </w:rPr>
-        <w:t>export PATH=$M2:$PATH</w:t>
-      </w:r>
-    </w:p>
-    <w:p>
-      <w:pPr>
-        <w:pStyle w:val="ListParagraph"/>
-        <w:ind w:left="-774" w:hanging="219"/>
-        <w:rPr>
-          <w:b/>
-          <w:bCs/>
-        </w:rPr>
-      </w:pPr>
-      <w:r>
-        <w:rPr>
-          <w:noProof/>
-          <w:lang w:val="en-US"/>
-        </w:rPr>
-        <w:drawing>
-          <wp:inline distT="0" distB="0" distL="0" distR="0" wp14:anchorId="0D0EF4E1" wp14:editId="05656B75">
-            <wp:extent cx="6429375" cy="3314700"/>
-            <wp:effectExtent l="0" t="0" r="9525" b="0"/>
-            <wp:docPr id="15" name="Picture 15"/>
-            <wp:cNvGraphicFramePr>
-              <a:graphicFrameLocks xmlns:a="http://schemas.openxmlformats.org/drawingml/2006/main" noChangeAspect="1"/>
-            </wp:cNvGraphicFramePr>
-            <a:graphic xmlns:a="http://schemas.openxmlformats.org/drawingml/2006/main">
-              <a:graphicData uri="http://schemas.openxmlformats.org/drawingml/2006/picture">
-                <pic:pic xmlns:pic="http://schemas.openxmlformats.org/drawingml/2006/picture">
-                  <pic:nvPicPr>
-                    <pic:cNvPr id="1" name=""/>
-                    <pic:cNvPicPr/>
-                  </pic:nvPicPr>
-                  <pic:blipFill>
-                    <a:blip r:embed="rId25"/>
-                    <a:stretch>
-                      <a:fillRect/>
-                    </a:stretch>
-                  </pic:blipFill>
-                  <pic:spPr>
-                    <a:xfrm>
-                      <a:off x="0" y="0"/>
-                      <a:ext cx="6429375" cy="3314700"/>
-                    </a:xfrm>
-                    <a:prstGeom prst="rect">
-                      <a:avLst/>
-                    </a:prstGeom>
-                  </pic:spPr>
-                </pic:pic>
-              </a:graphicData>
-            </a:graphic>
-          </wp:inline>
-        </w:drawing>
-      </w:r>
-    </w:p>
-    <w:p>
-      <w:pPr>
-        <w:pStyle w:val="Heading3"/>
-        <w:shd w:val="clear" w:color="auto" w:fill="FFFFFF"/>
-        <w:spacing w:line="276" w:lineRule="atLeast"/>
-        <w:ind w:left="-993"/>
-        <w:rPr>
-          <w:rFonts w:ascii="Arial" w:hAnsi="Arial" w:cs="Arial"/>
-          <w:b w:val="0"/>
-          <w:bCs w:val="0"/>
-          <w:color w:val="222222"/>
-          <w:sz w:val="32"/>
-          <w:szCs w:val="32"/>
-        </w:rPr>
-      </w:pPr>
-      <w:bookmarkStart w:id="6" w:name="_Toc5704003"/>
-      <w:r>
-        <w:rPr>
-          <w:rFonts w:ascii="Arial" w:hAnsi="Arial" w:cs="Arial"/>
-          <w:color w:val="222222"/>
-          <w:sz w:val="32"/>
-          <w:szCs w:val="32"/>
-        </w:rPr>
-        <w:t>Step</w:t>
-      </w:r>
-      <w:r>
-        <w:rPr>
-          <w:rFonts w:ascii="Arial" w:hAnsi="Arial" w:cs="Arial"/>
-          <w:color w:val="222222"/>
-          <w:sz w:val="32"/>
-          <w:szCs w:val="32"/>
-        </w:rPr>
-        <w:t xml:space="preserve"> 6</w:t>
-      </w:r>
-      <w:r>
-        <w:rPr>
-          <w:rFonts w:ascii="Arial" w:hAnsi="Arial" w:cs="Arial"/>
-          <w:color w:val="222222"/>
-          <w:sz w:val="32"/>
-          <w:szCs w:val="32"/>
-        </w:rPr>
-        <w:t xml:space="preserve"> </w:t>
-      </w:r>
-      <w:r>
-        <w:rPr>
-          <w:rFonts w:ascii="Arial" w:hAnsi="Arial" w:cs="Arial"/>
-          <w:color w:val="222222"/>
-          <w:sz w:val="32"/>
-          <w:szCs w:val="32"/>
-        </w:rPr>
-        <w:t>–</w:t>
-      </w:r>
-      <w:r>
-        <w:rPr>
-          <w:rFonts w:ascii="Arial" w:hAnsi="Arial" w:cs="Arial"/>
-          <w:color w:val="222222"/>
-          <w:sz w:val="32"/>
-          <w:szCs w:val="32"/>
-        </w:rPr>
-        <w:t xml:space="preserve"> </w:t>
-      </w:r>
-      <w:r>
-        <w:rPr>
-          <w:rFonts w:ascii="Arial" w:hAnsi="Arial" w:cs="Arial"/>
-          <w:b w:val="0"/>
-          <w:bCs w:val="0"/>
-          <w:color w:val="222222"/>
-          <w:sz w:val="32"/>
-          <w:szCs w:val="32"/>
-        </w:rPr>
-        <w:t>Import Maven Project.</w:t>
-      </w:r>
-      <w:bookmarkEnd w:id="6"/>
-    </w:p>
-    <w:p>
-      <w:pPr>
-        <w:pStyle w:val="ListParagraph"/>
-        <w:numPr>
-          <w:ilvl w:val="0"/>
-          <w:numId w:val="9"/>
-        </w:numPr>
-        <w:rPr>
-          <w:rFonts w:ascii="Arial" w:hAnsi="Arial" w:cs="Arial"/>
-          <w:color w:val="222222"/>
-          <w:sz w:val="27"/>
-          <w:szCs w:val="27"/>
-          <w:shd w:val="clear" w:color="auto" w:fill="FFFFFF"/>
-        </w:rPr>
-      </w:pPr>
-      <w:r>
-        <w:rPr>
-          <w:rFonts w:ascii="Arial" w:hAnsi="Arial" w:cs="Arial"/>
-          <w:color w:val="222222"/>
-          <w:sz w:val="27"/>
-          <w:szCs w:val="27"/>
-          <w:shd w:val="clear" w:color="auto" w:fill="FFFFFF"/>
-        </w:rPr>
-        <w:lastRenderedPageBreak/>
-        <w:t>From the File menu, select Import.</w:t>
-      </w:r>
-      <w:r>
-        <w:rPr>
-          <w:rFonts w:ascii="Arial" w:hAnsi="Arial" w:cs="Arial"/>
-          <w:color w:val="222222"/>
-          <w:sz w:val="27"/>
-          <w:szCs w:val="27"/>
-          <w:shd w:val="clear" w:color="auto" w:fill="FFFFFF"/>
-        </w:rPr>
-        <w:t xml:space="preserve"> The Select screen opens.</w:t>
-      </w:r>
-    </w:p>
-    <w:p>
-      <w:pPr>
-        <w:pStyle w:val="ListParagraph"/>
-        <w:numPr>
-          <w:ilvl w:val="0"/>
-          <w:numId w:val="9"/>
-        </w:numPr>
-        <w:rPr>
-          <w:rFonts w:ascii="Arial" w:hAnsi="Arial" w:cs="Arial"/>
-          <w:color w:val="222222"/>
-          <w:sz w:val="27"/>
-          <w:szCs w:val="27"/>
-          <w:shd w:val="clear" w:color="auto" w:fill="FFFFFF"/>
-        </w:rPr>
-      </w:pPr>
-      <w:r>
-        <w:rPr>
-          <w:rFonts w:ascii="Arial" w:hAnsi="Arial" w:cs="Arial"/>
-          <w:color w:val="222222"/>
-          <w:sz w:val="27"/>
-          <w:szCs w:val="27"/>
-          <w:shd w:val="clear" w:color="auto" w:fill="FFFFFF"/>
-        </w:rPr>
-        <w:t>Expand </w:t>
-      </w:r>
-      <w:r>
-        <w:rPr>
-          <w:rFonts w:ascii="Arial" w:hAnsi="Arial" w:cs="Arial"/>
-          <w:color w:val="222222"/>
-          <w:sz w:val="27"/>
-          <w:szCs w:val="27"/>
-          <w:shd w:val="clear" w:color="auto" w:fill="FFFFFF"/>
-        </w:rPr>
-        <w:t>Maven</w:t>
-      </w:r>
-      <w:r>
-        <w:rPr>
-          <w:rFonts w:ascii="Arial" w:hAnsi="Arial" w:cs="Arial"/>
-          <w:color w:val="222222"/>
-          <w:sz w:val="27"/>
-          <w:szCs w:val="27"/>
-          <w:shd w:val="clear" w:color="auto" w:fill="FFFFFF"/>
-        </w:rPr>
-        <w:t> and select </w:t>
-      </w:r>
-      <w:r>
-        <w:rPr>
-          <w:rFonts w:ascii="Arial" w:hAnsi="Arial" w:cs="Arial"/>
-          <w:color w:val="222222"/>
-          <w:sz w:val="27"/>
-          <w:szCs w:val="27"/>
-          <w:shd w:val="clear" w:color="auto" w:fill="FFFFFF"/>
-        </w:rPr>
-        <w:t>Existing Maven Projects</w:t>
-      </w:r>
-      <w:r>
-        <w:rPr>
-          <w:rFonts w:ascii="Arial" w:hAnsi="Arial" w:cs="Arial"/>
-          <w:color w:val="222222"/>
-          <w:sz w:val="27"/>
-          <w:szCs w:val="27"/>
-          <w:shd w:val="clear" w:color="auto" w:fill="FFFFFF"/>
-        </w:rPr>
-        <w:t>.</w:t>
-      </w:r>
-    </w:p>
-    <w:p>
-      <w:pPr>
-        <w:ind w:left="-1134"/>
-        <w:rPr>
-          <w:rFonts w:ascii="Arial" w:hAnsi="Arial" w:cs="Arial"/>
-          <w:color w:val="222222"/>
-          <w:sz w:val="32"/>
-          <w:szCs w:val="32"/>
-        </w:rPr>
-      </w:pPr>
-      <w:r>
-        <w:rPr>
-          <w:noProof/>
-          <w:shd w:val="clear" w:color="auto" w:fill="FFFFFF"/>
-          <w:lang w:val="en-US"/>
-        </w:rPr>
-        <w:drawing>
-          <wp:inline distT="0" distB="0" distL="0" distR="0" wp14:anchorId="7EE16C7C" wp14:editId="47C4776B">
-            <wp:extent cx="6657975" cy="3771900"/>
-            <wp:effectExtent l="0" t="0" r="9525" b="0"/>
-            <wp:docPr id="16" name="Picture 16"/>
-            <wp:cNvGraphicFramePr>
-              <a:graphicFrameLocks xmlns:a="http://schemas.openxmlformats.org/drawingml/2006/main" noChangeAspect="1"/>
-            </wp:cNvGraphicFramePr>
-            <a:graphic xmlns:a="http://schemas.openxmlformats.org/drawingml/2006/main">
-              <a:graphicData uri="http://schemas.openxmlformats.org/drawingml/2006/picture">
-                <pic:pic xmlns:pic="http://schemas.openxmlformats.org/drawingml/2006/picture">
-                  <pic:nvPicPr>
-                    <pic:cNvPr id="1" name=""/>
-                    <pic:cNvPicPr/>
-                  </pic:nvPicPr>
-                  <pic:blipFill>
-                    <a:blip r:embed="rId26"/>
-                    <a:stretch>
-                      <a:fillRect/>
-                    </a:stretch>
-                  </pic:blipFill>
-                  <pic:spPr>
-                    <a:xfrm>
-                      <a:off x="0" y="0"/>
-                      <a:ext cx="6657975" cy="3771900"/>
-                    </a:xfrm>
-                    <a:prstGeom prst="rect">
-                      <a:avLst/>
-                    </a:prstGeom>
-                  </pic:spPr>
-                </pic:pic>
-              </a:graphicData>
-            </a:graphic>
-          </wp:inline>
-        </w:drawing>
-      </w:r>
-    </w:p>
-    <w:p>
-      <w:pPr>
-        <w:pStyle w:val="ListParagraph"/>
-        <w:numPr>
-          <w:ilvl w:val="0"/>
-          <w:numId w:val="9"/>
-        </w:numPr>
-        <w:rPr>
-          <w:rFonts w:ascii="Arial" w:hAnsi="Arial" w:cs="Arial"/>
-          <w:color w:val="222222"/>
-          <w:sz w:val="27"/>
-          <w:szCs w:val="27"/>
-          <w:shd w:val="clear" w:color="auto" w:fill="FFFFFF"/>
-        </w:rPr>
-      </w:pPr>
-      <w:r>
-        <w:rPr>
-          <w:rFonts w:ascii="Arial" w:hAnsi="Arial" w:cs="Arial"/>
-          <w:color w:val="222222"/>
-          <w:sz w:val="27"/>
-          <w:szCs w:val="27"/>
-          <w:shd w:val="clear" w:color="auto" w:fill="FFFFFF"/>
-        </w:rPr>
-        <w:t>Click Next.</w:t>
-      </w:r>
-    </w:p>
-    <w:p>
-      <w:pPr>
-        <w:pStyle w:val="ListParagraph"/>
-        <w:numPr>
-          <w:ilvl w:val="0"/>
-          <w:numId w:val="9"/>
-        </w:numPr>
-        <w:rPr>
-          <w:rFonts w:ascii="Arial" w:hAnsi="Arial" w:cs="Arial"/>
-          <w:color w:val="222222"/>
-          <w:sz w:val="27"/>
-          <w:szCs w:val="27"/>
-          <w:shd w:val="clear" w:color="auto" w:fill="FFFFFF"/>
-        </w:rPr>
-      </w:pPr>
-      <w:r>
-        <w:rPr>
-          <w:rFonts w:ascii="Arial" w:hAnsi="Arial" w:cs="Arial"/>
-          <w:color w:val="222222"/>
-          <w:sz w:val="27"/>
-          <w:szCs w:val="27"/>
-          <w:shd w:val="clear" w:color="auto" w:fill="FFFFFF"/>
-        </w:rPr>
-        <w:t>For Root Directory, click Browse and select the top-level project folder.</w:t>
-      </w:r>
-    </w:p>
-    <w:p>
-      <w:pPr>
-        <w:ind w:left="-1134"/>
-        <w:rPr>
-          <w:b/>
-          <w:bCs/>
-        </w:rPr>
-      </w:pPr>
-      <w:r>
-        <w:rPr>
-          <w:noProof/>
-          <w:shd w:val="clear" w:color="auto" w:fill="FFFFFF"/>
-          <w:lang w:val="en-US"/>
-        </w:rPr>
-        <w:drawing>
-          <wp:inline distT="0" distB="0" distL="0" distR="0" wp14:anchorId="72A1C2B9" wp14:editId="2661D861">
-            <wp:extent cx="6572250" cy="2857500"/>
-            <wp:effectExtent l="0" t="0" r="0" b="0"/>
-            <wp:docPr id="17" name="Picture 17"/>
             <wp:cNvGraphicFramePr>
               <a:graphicFrameLocks xmlns:a="http://schemas.openxmlformats.org/drawingml/2006/main" noChangeAspect="1"/>
             </wp:cNvGraphicFramePr>
@@ -4020,6 +3802,583 @@
                   <pic:spPr>
                     <a:xfrm>
                       <a:off x="0" y="0"/>
+                      <a:ext cx="6524625" cy="3238500"/>
+                    </a:xfrm>
+                    <a:prstGeom prst="rect">
+                      <a:avLst/>
+                    </a:prstGeom>
+                  </pic:spPr>
+                </pic:pic>
+              </a:graphicData>
+            </a:graphic>
+          </wp:inline>
+        </w:drawing>
+      </w:r>
+    </w:p>
+    <w:p>
+      <w:pPr>
+        <w:pStyle w:val="ListParagraph"/>
+        <w:numPr>
+          <w:ilvl w:val="0"/>
+          <w:numId w:val="5"/>
+        </w:numPr>
+        <w:rPr>
+          <w:rFonts w:ascii="Arial" w:hAnsi="Arial" w:cs="Arial"/>
+          <w:color w:val="222222"/>
+          <w:sz w:val="27"/>
+          <w:szCs w:val="27"/>
+          <w:shd w:val="clear" w:color="auto" w:fill="FFFFFF"/>
+        </w:rPr>
+      </w:pPr>
+      <w:r>
+        <w:rPr>
+          <w:rFonts w:ascii="Arial" w:hAnsi="Arial" w:cs="Arial"/>
+          <w:color w:val="222222"/>
+          <w:sz w:val="27"/>
+          <w:szCs w:val="27"/>
+          <w:shd w:val="clear" w:color="auto" w:fill="FFFFFF"/>
+        </w:rPr>
+        <w:t>add new variable named</w:t>
+      </w:r>
+      <w:r>
+        <w:rPr>
+          <w:rFonts w:ascii="Arial" w:hAnsi="Arial" w:cs="Arial"/>
+          <w:color w:val="222222"/>
+          <w:sz w:val="27"/>
+          <w:szCs w:val="27"/>
+          <w:shd w:val="clear" w:color="auto" w:fill="FFFFFF"/>
+        </w:rPr>
+        <w:t xml:space="preserve"> M2</w:t>
+      </w:r>
+      <w:r>
+        <w:rPr>
+          <w:rFonts w:ascii="Arial" w:hAnsi="Arial" w:cs="Arial"/>
+          <w:color w:val="222222"/>
+          <w:sz w:val="27"/>
+          <w:szCs w:val="27"/>
+          <w:shd w:val="clear" w:color="auto" w:fill="FFFFFF"/>
+        </w:rPr>
+        <w:t xml:space="preserve"> and </w:t>
+      </w:r>
+      <w:r>
+        <w:rPr>
+          <w:rFonts w:ascii="Arial" w:hAnsi="Arial" w:cs="Arial"/>
+          <w:color w:val="222222"/>
+          <w:sz w:val="27"/>
+          <w:szCs w:val="27"/>
+          <w:shd w:val="clear" w:color="auto" w:fill="FFFFFF"/>
+        </w:rPr>
+        <w:t>variable value %</w:t>
+      </w:r>
+      <w:r>
+        <w:rPr>
+          <w:rFonts w:ascii="Arial" w:hAnsi="Arial" w:cs="Arial"/>
+          <w:color w:val="222222"/>
+          <w:sz w:val="27"/>
+          <w:szCs w:val="27"/>
+          <w:shd w:val="clear" w:color="auto" w:fill="FFFFFF"/>
+        </w:rPr>
+        <w:t>M2_HOME</w:t>
+      </w:r>
+      <w:r>
+        <w:rPr>
+          <w:rFonts w:ascii="Arial" w:hAnsi="Arial" w:cs="Arial"/>
+          <w:color w:val="222222"/>
+          <w:sz w:val="27"/>
+          <w:szCs w:val="27"/>
+          <w:shd w:val="clear" w:color="auto" w:fill="FFFFFF"/>
+        </w:rPr>
+        <w:t>%\</w:t>
+      </w:r>
+      <w:r>
+        <w:rPr>
+          <w:rFonts w:ascii="Arial" w:hAnsi="Arial" w:cs="Arial"/>
+          <w:color w:val="222222"/>
+          <w:sz w:val="27"/>
+          <w:szCs w:val="27"/>
+          <w:shd w:val="clear" w:color="auto" w:fill="FFFFFF"/>
+        </w:rPr>
+        <w:t>bin</w:t>
+      </w:r>
+    </w:p>
+    <w:p>
+      <w:pPr>
+        <w:pStyle w:val="ListParagraph"/>
+        <w:ind w:left="-774"/>
+        <w:rPr>
+          <w:rFonts w:ascii="Arial" w:hAnsi="Arial" w:cs="Arial"/>
+          <w:color w:val="222222"/>
+          <w:sz w:val="27"/>
+          <w:szCs w:val="27"/>
+          <w:shd w:val="clear" w:color="auto" w:fill="FFFFFF"/>
+        </w:rPr>
+      </w:pPr>
+    </w:p>
+    <w:p>
+      <w:pPr>
+        <w:pStyle w:val="ListParagraph"/>
+        <w:ind w:left="-993"/>
+        <w:rPr>
+          <w:rFonts w:ascii="Arial" w:hAnsi="Arial" w:cs="Arial"/>
+          <w:color w:val="222222"/>
+          <w:sz w:val="27"/>
+          <w:szCs w:val="27"/>
+          <w:shd w:val="clear" w:color="auto" w:fill="FFFFFF"/>
+        </w:rPr>
+      </w:pPr>
+      <w:r>
+        <w:rPr>
+          <w:noProof/>
+          <w:lang w:val="en-US"/>
+        </w:rPr>
+        <w:lastRenderedPageBreak/>
+        <w:drawing>
+          <wp:inline distT="0" distB="0" distL="0" distR="0" wp14:anchorId="59D53761" wp14:editId="63BA777A">
+            <wp:extent cx="6553200" cy="4615180"/>
+            <wp:effectExtent l="0" t="0" r="0" b="0"/>
+            <wp:docPr id="12" name="Picture 12"/>
+            <wp:cNvGraphicFramePr>
+              <a:graphicFrameLocks xmlns:a="http://schemas.openxmlformats.org/drawingml/2006/main" noChangeAspect="1"/>
+            </wp:cNvGraphicFramePr>
+            <a:graphic xmlns:a="http://schemas.openxmlformats.org/drawingml/2006/main">
+              <a:graphicData uri="http://schemas.openxmlformats.org/drawingml/2006/picture">
+                <pic:pic xmlns:pic="http://schemas.openxmlformats.org/drawingml/2006/picture">
+                  <pic:nvPicPr>
+                    <pic:cNvPr id="1" name=""/>
+                    <pic:cNvPicPr/>
+                  </pic:nvPicPr>
+                  <pic:blipFill>
+                    <a:blip r:embed="rId28"/>
+                    <a:stretch>
+                      <a:fillRect/>
+                    </a:stretch>
+                  </pic:blipFill>
+                  <pic:spPr>
+                    <a:xfrm>
+                      <a:off x="0" y="0"/>
+                      <a:ext cx="6553200" cy="4615180"/>
+                    </a:xfrm>
+                    <a:prstGeom prst="rect">
+                      <a:avLst/>
+                    </a:prstGeom>
+                  </pic:spPr>
+                </pic:pic>
+              </a:graphicData>
+            </a:graphic>
+          </wp:inline>
+        </w:drawing>
+      </w:r>
+    </w:p>
+    <w:p>
+      <w:pPr>
+        <w:pStyle w:val="ListParagraph"/>
+        <w:ind w:left="-851"/>
+        <w:rPr>
+          <w:rFonts w:ascii="Arial" w:hAnsi="Arial" w:cs="Arial"/>
+          <w:color w:val="222222"/>
+          <w:sz w:val="27"/>
+          <w:szCs w:val="27"/>
+          <w:shd w:val="clear" w:color="auto" w:fill="FFFFFF"/>
+        </w:rPr>
+      </w:pPr>
+    </w:p>
+    <w:p>
+      <w:pPr>
+        <w:pStyle w:val="ListParagraph"/>
+        <w:numPr>
+          <w:ilvl w:val="0"/>
+          <w:numId w:val="5"/>
+        </w:numPr>
+        <w:rPr>
+          <w:rFonts w:ascii="Arial" w:hAnsi="Arial" w:cs="Arial"/>
+          <w:color w:val="222222"/>
+          <w:sz w:val="27"/>
+          <w:szCs w:val="27"/>
+          <w:shd w:val="clear" w:color="auto" w:fill="FFFFFF"/>
+        </w:rPr>
+      </w:pPr>
+      <w:r>
+        <w:rPr>
+          <w:rFonts w:ascii="Arial" w:hAnsi="Arial" w:cs="Arial"/>
+          <w:color w:val="222222"/>
+          <w:sz w:val="27"/>
+          <w:szCs w:val="27"/>
+          <w:shd w:val="clear" w:color="auto" w:fill="FFFFFF"/>
+        </w:rPr>
+        <w:t>export PATH=$M2:$PATH</w:t>
+      </w:r>
+    </w:p>
+    <w:p>
+      <w:pPr>
+        <w:pStyle w:val="ListParagraph"/>
+        <w:ind w:left="-774" w:hanging="219"/>
+        <w:rPr>
+          <w:b/>
+          <w:bCs/>
+        </w:rPr>
+      </w:pPr>
+      <w:r>
+        <w:rPr>
+          <w:noProof/>
+          <w:lang w:val="en-US"/>
+        </w:rPr>
+        <w:drawing>
+          <wp:inline distT="0" distB="0" distL="0" distR="0" wp14:anchorId="0D0EF4E1" wp14:editId="05656B75">
+            <wp:extent cx="6429375" cy="3314700"/>
+            <wp:effectExtent l="0" t="0" r="9525" b="0"/>
+            <wp:docPr id="15" name="Picture 15"/>
+            <wp:cNvGraphicFramePr>
+              <a:graphicFrameLocks xmlns:a="http://schemas.openxmlformats.org/drawingml/2006/main" noChangeAspect="1"/>
+            </wp:cNvGraphicFramePr>
+            <a:graphic xmlns:a="http://schemas.openxmlformats.org/drawingml/2006/main">
+              <a:graphicData uri="http://schemas.openxmlformats.org/drawingml/2006/picture">
+                <pic:pic xmlns:pic="http://schemas.openxmlformats.org/drawingml/2006/picture">
+                  <pic:nvPicPr>
+                    <pic:cNvPr id="1" name=""/>
+                    <pic:cNvPicPr/>
+                  </pic:nvPicPr>
+                  <pic:blipFill>
+                    <a:blip r:embed="rId29"/>
+                    <a:stretch>
+                      <a:fillRect/>
+                    </a:stretch>
+                  </pic:blipFill>
+                  <pic:spPr>
+                    <a:xfrm>
+                      <a:off x="0" y="0"/>
+                      <a:ext cx="6429375" cy="3314700"/>
+                    </a:xfrm>
+                    <a:prstGeom prst="rect">
+                      <a:avLst/>
+                    </a:prstGeom>
+                  </pic:spPr>
+                </pic:pic>
+              </a:graphicData>
+            </a:graphic>
+          </wp:inline>
+        </w:drawing>
+      </w:r>
+    </w:p>
+    <w:p>
+      <w:pPr>
+        <w:pStyle w:val="Heading3"/>
+        <w:shd w:val="clear" w:color="auto" w:fill="FFFFFF"/>
+        <w:spacing w:line="276" w:lineRule="atLeast"/>
+        <w:ind w:left="-993"/>
+        <w:rPr>
+          <w:rFonts w:ascii="Arial" w:hAnsi="Arial" w:cs="Arial"/>
+          <w:b w:val="0"/>
+          <w:bCs w:val="0"/>
+          <w:color w:val="222222"/>
+          <w:sz w:val="32"/>
+          <w:szCs w:val="32"/>
+        </w:rPr>
+      </w:pPr>
+      <w:bookmarkStart w:id="7" w:name="_Toc5704003"/>
+      <w:r>
+        <w:rPr>
+          <w:rFonts w:ascii="Arial" w:hAnsi="Arial" w:cs="Arial"/>
+          <w:color w:val="222222"/>
+          <w:sz w:val="32"/>
+          <w:szCs w:val="32"/>
+        </w:rPr>
+        <w:t>Step</w:t>
+      </w:r>
+      <w:r>
+        <w:rPr>
+          <w:rFonts w:ascii="Arial" w:hAnsi="Arial" w:cs="Arial"/>
+          <w:color w:val="222222"/>
+          <w:sz w:val="32"/>
+          <w:szCs w:val="32"/>
+        </w:rPr>
+        <w:t xml:space="preserve"> 6</w:t>
+      </w:r>
+      <w:r>
+        <w:rPr>
+          <w:rFonts w:ascii="Arial" w:hAnsi="Arial" w:cs="Arial"/>
+          <w:color w:val="222222"/>
+          <w:sz w:val="32"/>
+          <w:szCs w:val="32"/>
+        </w:rPr>
+        <w:t xml:space="preserve"> </w:t>
+      </w:r>
+      <w:r>
+        <w:rPr>
+          <w:rFonts w:ascii="Arial" w:hAnsi="Arial" w:cs="Arial"/>
+          <w:color w:val="222222"/>
+          <w:sz w:val="32"/>
+          <w:szCs w:val="32"/>
+        </w:rPr>
+        <w:t>–</w:t>
+      </w:r>
+      <w:r>
+        <w:rPr>
+          <w:rFonts w:ascii="Arial" w:hAnsi="Arial" w:cs="Arial"/>
+          <w:color w:val="222222"/>
+          <w:sz w:val="32"/>
+          <w:szCs w:val="32"/>
+        </w:rPr>
+        <w:t xml:space="preserve"> </w:t>
+      </w:r>
+      <w:r>
+        <w:rPr>
+          <w:rFonts w:ascii="Arial" w:hAnsi="Arial" w:cs="Arial"/>
+          <w:b w:val="0"/>
+          <w:bCs w:val="0"/>
+          <w:color w:val="222222"/>
+          <w:sz w:val="32"/>
+          <w:szCs w:val="32"/>
+        </w:rPr>
+        <w:t>Import Maven Project.</w:t>
+      </w:r>
+      <w:bookmarkEnd w:id="7"/>
+    </w:p>
+    <w:p>
+      <w:pPr>
+        <w:pStyle w:val="ListParagraph"/>
+        <w:numPr>
+          <w:ilvl w:val="0"/>
+          <w:numId w:val="9"/>
+        </w:numPr>
+        <w:rPr>
+          <w:rFonts w:ascii="Arial" w:hAnsi="Arial" w:cs="Arial"/>
+          <w:color w:val="222222"/>
+          <w:sz w:val="27"/>
+          <w:szCs w:val="27"/>
+          <w:shd w:val="clear" w:color="auto" w:fill="FFFFFF"/>
+        </w:rPr>
+      </w:pPr>
+      <w:r>
+        <w:rPr>
+          <w:rFonts w:ascii="Arial" w:hAnsi="Arial" w:cs="Arial"/>
+          <w:color w:val="222222"/>
+          <w:sz w:val="27"/>
+          <w:szCs w:val="27"/>
+          <w:shd w:val="clear" w:color="auto" w:fill="FFFFFF"/>
+        </w:rPr>
+        <w:lastRenderedPageBreak/>
+        <w:t>From the File menu, select Import.</w:t>
+      </w:r>
+      <w:r>
+        <w:rPr>
+          <w:rFonts w:ascii="Arial" w:hAnsi="Arial" w:cs="Arial"/>
+          <w:color w:val="222222"/>
+          <w:sz w:val="27"/>
+          <w:szCs w:val="27"/>
+          <w:shd w:val="clear" w:color="auto" w:fill="FFFFFF"/>
+        </w:rPr>
+        <w:t xml:space="preserve"> The Select screen opens.</w:t>
+      </w:r>
+    </w:p>
+    <w:p>
+      <w:pPr>
+        <w:pStyle w:val="ListParagraph"/>
+        <w:numPr>
+          <w:ilvl w:val="0"/>
+          <w:numId w:val="9"/>
+        </w:numPr>
+        <w:rPr>
+          <w:rFonts w:ascii="Arial" w:hAnsi="Arial" w:cs="Arial"/>
+          <w:color w:val="222222"/>
+          <w:sz w:val="27"/>
+          <w:szCs w:val="27"/>
+          <w:shd w:val="clear" w:color="auto" w:fill="FFFFFF"/>
+        </w:rPr>
+      </w:pPr>
+      <w:r>
+        <w:rPr>
+          <w:rFonts w:ascii="Arial" w:hAnsi="Arial" w:cs="Arial"/>
+          <w:color w:val="222222"/>
+          <w:sz w:val="27"/>
+          <w:szCs w:val="27"/>
+          <w:shd w:val="clear" w:color="auto" w:fill="FFFFFF"/>
+        </w:rPr>
+        <w:t>Expand </w:t>
+      </w:r>
+      <w:r>
+        <w:rPr>
+          <w:rFonts w:ascii="Arial" w:hAnsi="Arial" w:cs="Arial"/>
+          <w:color w:val="222222"/>
+          <w:sz w:val="27"/>
+          <w:szCs w:val="27"/>
+          <w:shd w:val="clear" w:color="auto" w:fill="FFFFFF"/>
+        </w:rPr>
+        <w:t>Maven</w:t>
+      </w:r>
+      <w:r>
+        <w:rPr>
+          <w:rFonts w:ascii="Arial" w:hAnsi="Arial" w:cs="Arial"/>
+          <w:color w:val="222222"/>
+          <w:sz w:val="27"/>
+          <w:szCs w:val="27"/>
+          <w:shd w:val="clear" w:color="auto" w:fill="FFFFFF"/>
+        </w:rPr>
+        <w:t> and select </w:t>
+      </w:r>
+      <w:r>
+        <w:rPr>
+          <w:rFonts w:ascii="Arial" w:hAnsi="Arial" w:cs="Arial"/>
+          <w:color w:val="222222"/>
+          <w:sz w:val="27"/>
+          <w:szCs w:val="27"/>
+          <w:shd w:val="clear" w:color="auto" w:fill="FFFFFF"/>
+        </w:rPr>
+        <w:t>Existing Maven Projects</w:t>
+      </w:r>
+      <w:r>
+        <w:rPr>
+          <w:rFonts w:ascii="Arial" w:hAnsi="Arial" w:cs="Arial"/>
+          <w:color w:val="222222"/>
+          <w:sz w:val="27"/>
+          <w:szCs w:val="27"/>
+          <w:shd w:val="clear" w:color="auto" w:fill="FFFFFF"/>
+        </w:rPr>
+        <w:t>.</w:t>
+      </w:r>
+    </w:p>
+    <w:p>
+      <w:pPr>
+        <w:ind w:left="-1134"/>
+        <w:rPr>
+          <w:rFonts w:ascii="Arial" w:hAnsi="Arial" w:cs="Arial"/>
+          <w:color w:val="222222"/>
+          <w:sz w:val="32"/>
+          <w:szCs w:val="32"/>
+        </w:rPr>
+      </w:pPr>
+      <w:r>
+        <w:rPr>
+          <w:noProof/>
+          <w:shd w:val="clear" w:color="auto" w:fill="FFFFFF"/>
+          <w:lang w:val="en-US"/>
+        </w:rPr>
+        <w:drawing>
+          <wp:inline distT="0" distB="0" distL="0" distR="0" wp14:anchorId="7EE16C7C" wp14:editId="47C4776B">
+            <wp:extent cx="6657975" cy="3771900"/>
+            <wp:effectExtent l="0" t="0" r="9525" b="0"/>
+            <wp:docPr id="16" name="Picture 16"/>
+            <wp:cNvGraphicFramePr>
+              <a:graphicFrameLocks xmlns:a="http://schemas.openxmlformats.org/drawingml/2006/main" noChangeAspect="1"/>
+            </wp:cNvGraphicFramePr>
+            <a:graphic xmlns:a="http://schemas.openxmlformats.org/drawingml/2006/main">
+              <a:graphicData uri="http://schemas.openxmlformats.org/drawingml/2006/picture">
+                <pic:pic xmlns:pic="http://schemas.openxmlformats.org/drawingml/2006/picture">
+                  <pic:nvPicPr>
+                    <pic:cNvPr id="1" name=""/>
+                    <pic:cNvPicPr/>
+                  </pic:nvPicPr>
+                  <pic:blipFill>
+                    <a:blip r:embed="rId30"/>
+                    <a:stretch>
+                      <a:fillRect/>
+                    </a:stretch>
+                  </pic:blipFill>
+                  <pic:spPr>
+                    <a:xfrm>
+                      <a:off x="0" y="0"/>
+                      <a:ext cx="6657975" cy="3771900"/>
+                    </a:xfrm>
+                    <a:prstGeom prst="rect">
+                      <a:avLst/>
+                    </a:prstGeom>
+                  </pic:spPr>
+                </pic:pic>
+              </a:graphicData>
+            </a:graphic>
+          </wp:inline>
+        </w:drawing>
+      </w:r>
+    </w:p>
+    <w:p>
+      <w:pPr>
+        <w:pStyle w:val="ListParagraph"/>
+        <w:numPr>
+          <w:ilvl w:val="0"/>
+          <w:numId w:val="9"/>
+        </w:numPr>
+        <w:rPr>
+          <w:rFonts w:ascii="Arial" w:hAnsi="Arial" w:cs="Arial"/>
+          <w:color w:val="222222"/>
+          <w:sz w:val="27"/>
+          <w:szCs w:val="27"/>
+          <w:shd w:val="clear" w:color="auto" w:fill="FFFFFF"/>
+        </w:rPr>
+      </w:pPr>
+      <w:r>
+        <w:rPr>
+          <w:rFonts w:ascii="Arial" w:hAnsi="Arial" w:cs="Arial"/>
+          <w:color w:val="222222"/>
+          <w:sz w:val="27"/>
+          <w:szCs w:val="27"/>
+          <w:shd w:val="clear" w:color="auto" w:fill="FFFFFF"/>
+        </w:rPr>
+        <w:t>Click Next.</w:t>
+      </w:r>
+    </w:p>
+    <w:p>
+      <w:pPr>
+        <w:pStyle w:val="ListParagraph"/>
+        <w:numPr>
+          <w:ilvl w:val="0"/>
+          <w:numId w:val="9"/>
+        </w:numPr>
+        <w:rPr>
+          <w:rFonts w:ascii="Arial" w:hAnsi="Arial" w:cs="Arial"/>
+          <w:color w:val="222222"/>
+          <w:sz w:val="27"/>
+          <w:szCs w:val="27"/>
+          <w:shd w:val="clear" w:color="auto" w:fill="FFFFFF"/>
+        </w:rPr>
+      </w:pPr>
+      <w:r>
+        <w:rPr>
+          <w:rFonts w:ascii="Arial" w:hAnsi="Arial" w:cs="Arial"/>
+          <w:color w:val="222222"/>
+          <w:sz w:val="27"/>
+          <w:szCs w:val="27"/>
+          <w:shd w:val="clear" w:color="auto" w:fill="FFFFFF"/>
+        </w:rPr>
+        <w:t>For Root Directory, click Browse and select the top-level project folder.</w:t>
+      </w:r>
+    </w:p>
+    <w:p>
+      <w:pPr>
+        <w:ind w:left="-1134"/>
+        <w:rPr>
+          <w:b/>
+          <w:bCs/>
+        </w:rPr>
+      </w:pPr>
+      <w:r>
+        <w:rPr>
+          <w:noProof/>
+          <w:shd w:val="clear" w:color="auto" w:fill="FFFFFF"/>
+          <w:lang w:val="en-US"/>
+        </w:rPr>
+        <w:drawing>
+          <wp:inline distT="0" distB="0" distL="0" distR="0" wp14:anchorId="72A1C2B9" wp14:editId="2661D861">
+            <wp:extent cx="6572250" cy="2857500"/>
+            <wp:effectExtent l="0" t="0" r="0" b="0"/>
+            <wp:docPr id="17" name="Picture 17"/>
+            <wp:cNvGraphicFramePr>
+              <a:graphicFrameLocks xmlns:a="http://schemas.openxmlformats.org/drawingml/2006/main" noChangeAspect="1"/>
+            </wp:cNvGraphicFramePr>
+            <a:graphic xmlns:a="http://schemas.openxmlformats.org/drawingml/2006/main">
+              <a:graphicData uri="http://schemas.openxmlformats.org/drawingml/2006/picture">
+                <pic:pic xmlns:pic="http://schemas.openxmlformats.org/drawingml/2006/picture">
+                  <pic:nvPicPr>
+                    <pic:cNvPr id="1" name=""/>
+                    <pic:cNvPicPr/>
+                  </pic:nvPicPr>
+                  <pic:blipFill>
+                    <a:blip r:embed="rId31"/>
+                    <a:stretch>
+                      <a:fillRect/>
+                    </a:stretch>
+                  </pic:blipFill>
+                  <pic:spPr>
+                    <a:xfrm>
+                      <a:off x="0" y="0"/>
                       <a:ext cx="6572250" cy="2857500"/>
                     </a:xfrm>
                     <a:prstGeom prst="rect">
@@ -4091,7 +4450,7 @@
           <w:lang w:eastAsia="en-GB"/>
         </w:rPr>
       </w:pPr>
-      <w:bookmarkStart w:id="7" w:name="_Toc5704004"/>
+      <w:bookmarkStart w:id="8" w:name="_Toc5704004"/>
       <w:r>
         <w:rPr>
           <w:rFonts w:eastAsia="Times New Roman"/>
@@ -4102,7 +4461,7 @@
         <w:lastRenderedPageBreak/>
         <w:t>Automation Framework Execution</w:t>
       </w:r>
-      <w:bookmarkEnd w:id="7"/>
+      <w:bookmarkEnd w:id="8"/>
     </w:p>
     <w:p>
       <w:pPr>
@@ -4117,7 +4476,7 @@
           <w:szCs w:val="32"/>
         </w:rPr>
       </w:pPr>
-      <w:bookmarkStart w:id="8" w:name="_Toc5704005"/>
+      <w:bookmarkStart w:id="9" w:name="_Toc5704005"/>
       <w:r>
         <w:rPr>
           <w:rFonts w:ascii="Arial" w:hAnsi="Arial" w:cs="Arial"/>
@@ -4127,7 +4486,7 @@
         </w:rPr>
         <w:t>VHL</w:t>
       </w:r>
-      <w:bookmarkEnd w:id="8"/>
+      <w:bookmarkEnd w:id="9"/>
     </w:p>
     <w:p>
       <w:pPr>
@@ -4408,7 +4767,7 @@
                     <pic:cNvPicPr/>
                   </pic:nvPicPr>
                   <pic:blipFill>
-                    <a:blip r:embed="rId28"/>
+                    <a:blip r:embed="rId32"/>
                     <a:stretch>
                       <a:fillRect/>
                     </a:stretch>
@@ -4482,7 +4841,7 @@
             <o:lock v:ext="edit" aspectratio="t"/>
           </v:shapetype>
           <v:shape id="_x0000_i1025" type="#_x0000_t75" style="width:414.75pt;height:343.5pt">
-            <v:imagedata r:id="rId29" o:title="image_2019_04_08T10_31_36_784Z"/>
+            <v:imagedata r:id="rId33" o:title="image_2019_04_08T10_31_36_784Z"/>
           </v:shape>
         </w:pict>
       </w:r>
@@ -4539,7 +4898,7 @@
         </w:rPr>
         <w:pict>
           <v:shape id="_x0000_i1026" type="#_x0000_t75" style="width:414.75pt;height:320.25pt">
-            <v:imagedata r:id="rId30" o:title="image_2019_04_08T10_33_17_513Z"/>
+            <v:imagedata r:id="rId34" o:title="image_2019_04_08T10_33_17_513Z"/>
           </v:shape>
         </w:pict>
       </w:r>
@@ -4596,7 +4955,7 @@
                     </pic:cNvPicPr>
                   </pic:nvPicPr>
                   <pic:blipFill>
-                    <a:blip r:embed="rId31">
+                    <a:blip r:embed="rId35">
                       <a:extLst>
                         <a:ext uri="{28A0092B-C50C-407E-A947-70E740481C1C}">
                           <a14:useLocalDpi xmlns:a14="http://schemas.microsoft.com/office/drawing/2010/main" val="0"/>
@@ -4724,7 +5083,7 @@
                     </pic:cNvPicPr>
                   </pic:nvPicPr>
                   <pic:blipFill>
-                    <a:blip r:embed="rId32">
+                    <a:blip r:embed="rId36">
                       <a:extLst>
                         <a:ext uri="{28A0092B-C50C-407E-A947-70E740481C1C}">
                           <a14:useLocalDpi xmlns:a14="http://schemas.microsoft.com/office/drawing/2010/main" val="0"/>
@@ -4812,7 +5171,7 @@
                     </pic:cNvPicPr>
                   </pic:nvPicPr>
                   <pic:blipFill>
-                    <a:blip r:embed="rId33">
+                    <a:blip r:embed="rId37">
                       <a:extLst>
                         <a:ext uri="{28A0092B-C50C-407E-A947-70E740481C1C}">
                           <a14:useLocalDpi xmlns:a14="http://schemas.microsoft.com/office/drawing/2010/main" val="0"/>
@@ -4905,7 +5264,7 @@
                     </pic:cNvPicPr>
                   </pic:nvPicPr>
                   <pic:blipFill>
-                    <a:blip r:embed="rId34">
+                    <a:blip r:embed="rId38">
                       <a:extLst>
                         <a:ext uri="{28A0092B-C50C-407E-A947-70E740481C1C}">
                           <a14:useLocalDpi xmlns:a14="http://schemas.microsoft.com/office/drawing/2010/main" val="0"/>
@@ -4993,7 +5352,7 @@
                     </pic:cNvPicPr>
                   </pic:nvPicPr>
                   <pic:blipFill>
-                    <a:blip r:embed="rId35">
+                    <a:blip r:embed="rId39">
                       <a:extLst>
                         <a:ext uri="{28A0092B-C50C-407E-A947-70E740481C1C}">
                           <a14:useLocalDpi xmlns:a14="http://schemas.microsoft.com/office/drawing/2010/main" val="0"/>
@@ -5103,7 +5462,7 @@
                     </pic:cNvPicPr>
                   </pic:nvPicPr>
                   <pic:blipFill>
-                    <a:blip r:embed="rId36">
+                    <a:blip r:embed="rId40">
                       <a:extLst>
                         <a:ext uri="{28A0092B-C50C-407E-A947-70E740481C1C}">
                           <a14:useLocalDpi xmlns:a14="http://schemas.microsoft.com/office/drawing/2010/main" val="0"/>
@@ -5162,7 +5521,7 @@
                     <pic:cNvPicPr/>
                   </pic:nvPicPr>
                   <pic:blipFill>
-                    <a:blip r:embed="rId37"/>
+                    <a:blip r:embed="rId41"/>
                     <a:stretch>
                       <a:fillRect/>
                     </a:stretch>
@@ -5226,7 +5585,7 @@
                     <pic:cNvPicPr/>
                   </pic:nvPicPr>
                   <pic:blipFill>
-                    <a:blip r:embed="rId38"/>
+                    <a:blip r:embed="rId42"/>
                     <a:stretch>
                       <a:fillRect/>
                     </a:stretch>
@@ -5323,7 +5682,7 @@
                     </pic:cNvPicPr>
                   </pic:nvPicPr>
                   <pic:blipFill>
-                    <a:blip r:embed="rId39">
+                    <a:blip r:embed="rId43">
                       <a:extLst>
                         <a:ext uri="{28A0092B-C50C-407E-A947-70E740481C1C}">
                           <a14:useLocalDpi xmlns:a14="http://schemas.microsoft.com/office/drawing/2010/main" val="0"/>
@@ -5432,7 +5791,7 @@
                     <pic:cNvPicPr/>
                   </pic:nvPicPr>
                   <pic:blipFill>
-                    <a:blip r:embed="rId40"/>
+                    <a:blip r:embed="rId44"/>
                     <a:stretch>
                       <a:fillRect/>
                     </a:stretch>
@@ -5540,7 +5899,7 @@
                     <pic:cNvPicPr/>
                   </pic:nvPicPr>
                   <pic:blipFill>
-                    <a:blip r:embed="rId41"/>
+                    <a:blip r:embed="rId45"/>
                     <a:stretch>
                       <a:fillRect/>
                     </a:stretch>
@@ -5612,7 +5971,7 @@
                     </pic:cNvPicPr>
                   </pic:nvPicPr>
                   <pic:blipFill>
-                    <a:blip r:embed="rId31">
+                    <a:blip r:embed="rId35">
                       <a:extLst>
                         <a:ext uri="{28A0092B-C50C-407E-A947-70E740481C1C}">
                           <a14:useLocalDpi xmlns:a14="http://schemas.microsoft.com/office/drawing/2010/main" val="0"/>
@@ -5741,7 +6100,7 @@
                     </pic:cNvPicPr>
                   </pic:nvPicPr>
                   <pic:blipFill>
-                    <a:blip r:embed="rId32">
+                    <a:blip r:embed="rId36">
                       <a:extLst>
                         <a:ext uri="{28A0092B-C50C-407E-A947-70E740481C1C}">
                           <a14:useLocalDpi xmlns:a14="http://schemas.microsoft.com/office/drawing/2010/main" val="0"/>
@@ -5834,7 +6193,7 @@
                     </pic:cNvPicPr>
                   </pic:nvPicPr>
                   <pic:blipFill>
-                    <a:blip r:embed="rId33">
+                    <a:blip r:embed="rId37">
                       <a:extLst>
                         <a:ext uri="{28A0092B-C50C-407E-A947-70E740481C1C}">
                           <a14:useLocalDpi xmlns:a14="http://schemas.microsoft.com/office/drawing/2010/main" val="0"/>
@@ -5927,7 +6286,7 @@
                     </pic:cNvPicPr>
                   </pic:nvPicPr>
                   <pic:blipFill>
-                    <a:blip r:embed="rId34">
+                    <a:blip r:embed="rId38">
                       <a:extLst>
                         <a:ext uri="{28A0092B-C50C-407E-A947-70E740481C1C}">
                           <a14:useLocalDpi xmlns:a14="http://schemas.microsoft.com/office/drawing/2010/main" val="0"/>
@@ -6020,7 +6379,7 @@
                     </pic:cNvPicPr>
                   </pic:nvPicPr>
                   <pic:blipFill>
-                    <a:blip r:embed="rId35">
+                    <a:blip r:embed="rId39">
                       <a:extLst>
                         <a:ext uri="{28A0092B-C50C-407E-A947-70E740481C1C}">
                           <a14:useLocalDpi xmlns:a14="http://schemas.microsoft.com/office/drawing/2010/main" val="0"/>
@@ -6130,7 +6489,7 @@
                     </pic:cNvPicPr>
                   </pic:nvPicPr>
                   <pic:blipFill>
-                    <a:blip r:embed="rId36">
+                    <a:blip r:embed="rId40">
                       <a:extLst>
                         <a:ext uri="{28A0092B-C50C-407E-A947-70E740481C1C}">
                           <a14:useLocalDpi xmlns:a14="http://schemas.microsoft.com/office/drawing/2010/main" val="0"/>
@@ -6200,7 +6559,7 @@
                     <pic:cNvPicPr/>
                   </pic:nvPicPr>
                   <pic:blipFill>
-                    <a:blip r:embed="rId37"/>
+                    <a:blip r:embed="rId41"/>
                     <a:stretch>
                       <a:fillRect/>
                     </a:stretch>
@@ -6271,7 +6630,7 @@
                     <pic:cNvPicPr/>
                   </pic:nvPicPr>
                   <pic:blipFill>
-                    <a:blip r:embed="rId38"/>
+                    <a:blip r:embed="rId42"/>
                     <a:stretch>
                       <a:fillRect/>
                     </a:stretch>
@@ -6367,7 +6726,7 @@
                     </pic:cNvPicPr>
                   </pic:nvPicPr>
                   <pic:blipFill>
-                    <a:blip r:embed="rId39">
+                    <a:blip r:embed="rId43">
                       <a:extLst>
                         <a:ext uri="{28A0092B-C50C-407E-A947-70E740481C1C}">
                           <a14:useLocalDpi xmlns:a14="http://schemas.microsoft.com/office/drawing/2010/main" val="0"/>
@@ -6453,7 +6812,7 @@
                     <pic:cNvPicPr/>
                   </pic:nvPicPr>
                   <pic:blipFill>
-                    <a:blip r:embed="rId40"/>
+                    <a:blip r:embed="rId44"/>
                     <a:stretch>
                       <a:fillRect/>
                     </a:stretch>
@@ -6584,7 +6943,7 @@
                     <pic:cNvPicPr/>
                   </pic:nvPicPr>
                   <pic:blipFill>
-                    <a:blip r:embed="rId42"/>
+                    <a:blip r:embed="rId46"/>
                     <a:stretch>
                       <a:fillRect/>
                     </a:stretch>
@@ -6665,7 +7024,7 @@
                     </pic:cNvPicPr>
                   </pic:nvPicPr>
                   <pic:blipFill>
-                    <a:blip r:embed="rId31">
+                    <a:blip r:embed="rId35">
                       <a:extLst>
                         <a:ext uri="{28A0092B-C50C-407E-A947-70E740481C1C}">
                           <a14:useLocalDpi xmlns:a14="http://schemas.microsoft.com/office/drawing/2010/main" val="0"/>
@@ -6772,7 +7131,7 @@
                     </pic:cNvPicPr>
                   </pic:nvPicPr>
                   <pic:blipFill>
-                    <a:blip r:embed="rId32">
+                    <a:blip r:embed="rId36">
                       <a:extLst>
                         <a:ext uri="{28A0092B-C50C-407E-A947-70E740481C1C}">
                           <a14:useLocalDpi xmlns:a14="http://schemas.microsoft.com/office/drawing/2010/main" val="0"/>
@@ -6867,7 +7226,7 @@
                     </pic:cNvPicPr>
                   </pic:nvPicPr>
                   <pic:blipFill>
-                    <a:blip r:embed="rId43">
+                    <a:blip r:embed="rId47">
                       <a:extLst>
                         <a:ext uri="{28A0092B-C50C-407E-A947-70E740481C1C}">
                           <a14:useLocalDpi xmlns:a14="http://schemas.microsoft.com/office/drawing/2010/main" val="0"/>
@@ -6970,7 +7329,7 @@
                     </pic:cNvPicPr>
                   </pic:nvPicPr>
                   <pic:blipFill>
-                    <a:blip r:embed="rId44">
+                    <a:blip r:embed="rId48">
                       <a:extLst>
                         <a:ext uri="{28A0092B-C50C-407E-A947-70E740481C1C}">
                           <a14:useLocalDpi xmlns:a14="http://schemas.microsoft.com/office/drawing/2010/main" val="0"/>
@@ -7063,7 +7422,7 @@
                     </pic:cNvPicPr>
                   </pic:nvPicPr>
                   <pic:blipFill>
-                    <a:blip r:embed="rId34">
+                    <a:blip r:embed="rId38">
                       <a:extLst>
                         <a:ext uri="{28A0092B-C50C-407E-A947-70E740481C1C}">
                           <a14:useLocalDpi xmlns:a14="http://schemas.microsoft.com/office/drawing/2010/main" val="0"/>
@@ -7156,7 +7515,7 @@
                     </pic:cNvPicPr>
                   </pic:nvPicPr>
                   <pic:blipFill>
-                    <a:blip r:embed="rId35">
+                    <a:blip r:embed="rId39">
                       <a:extLst>
                         <a:ext uri="{28A0092B-C50C-407E-A947-70E740481C1C}">
                           <a14:useLocalDpi xmlns:a14="http://schemas.microsoft.com/office/drawing/2010/main" val="0"/>
@@ -7267,7 +7626,7 @@
                     </pic:cNvPicPr>
                   </pic:nvPicPr>
                   <pic:blipFill>
-                    <a:blip r:embed="rId36">
+                    <a:blip r:embed="rId40">
                       <a:extLst>
                         <a:ext uri="{28A0092B-C50C-407E-A947-70E740481C1C}">
                           <a14:useLocalDpi xmlns:a14="http://schemas.microsoft.com/office/drawing/2010/main" val="0"/>
@@ -7331,7 +7690,7 @@
                     <pic:cNvPicPr/>
                   </pic:nvPicPr>
                   <pic:blipFill>
-                    <a:blip r:embed="rId37"/>
+                    <a:blip r:embed="rId41"/>
                     <a:stretch>
                       <a:fillRect/>
                     </a:stretch>
@@ -7396,7 +7755,7 @@
                     <pic:cNvPicPr/>
                   </pic:nvPicPr>
                   <pic:blipFill>
-                    <a:blip r:embed="rId38"/>
+                    <a:blip r:embed="rId42"/>
                     <a:stretch>
                       <a:fillRect/>
                     </a:stretch>
@@ -7492,7 +7851,7 @@
                     </pic:cNvPicPr>
                   </pic:nvPicPr>
                   <pic:blipFill>
-                    <a:blip r:embed="rId39">
+                    <a:blip r:embed="rId43">
                       <a:extLst>
                         <a:ext uri="{28A0092B-C50C-407E-A947-70E740481C1C}">
                           <a14:useLocalDpi xmlns:a14="http://schemas.microsoft.com/office/drawing/2010/main" val="0"/>
@@ -7558,9 +7917,7 @@
           <w:rtl/>
         </w:rPr>
       </w:pPr>
-      <w:bookmarkStart w:id="9" w:name="_Toc5704006"/>
-      <w:bookmarkStart w:id="10" w:name="_GoBack"/>
-      <w:bookmarkEnd w:id="10"/>
+      <w:bookmarkStart w:id="10" w:name="_Toc5704006"/>
       <w:r>
         <w:rPr>
           <w:rFonts w:ascii="Arial" w:hAnsi="Arial" w:cs="Arial"/>
@@ -7570,7 +7927,7 @@
         </w:rPr>
         <w:t>CTA</w:t>
       </w:r>
-      <w:bookmarkEnd w:id="9"/>
+      <w:bookmarkEnd w:id="10"/>
     </w:p>
     <w:p>
       <w:pPr>
@@ -7875,7 +8232,7 @@
                     <pic:cNvPicPr/>
                   </pic:nvPicPr>
                   <pic:blipFill>
-                    <a:blip r:embed="rId28"/>
+                    <a:blip r:embed="rId32"/>
                     <a:stretch>
                       <a:fillRect/>
                     </a:stretch>
@@ -7946,7 +8303,7 @@
                     </pic:cNvPicPr>
                   </pic:nvPicPr>
                   <pic:blipFill>
-                    <a:blip r:embed="rId45">
+                    <a:blip r:embed="rId49">
                       <a:extLst>
                         <a:ext uri="{28A0092B-C50C-407E-A947-70E740481C1C}">
                           <a14:useLocalDpi xmlns:a14="http://schemas.microsoft.com/office/drawing/2010/main" val="0"/>
@@ -8034,7 +8391,7 @@
                     </pic:cNvPicPr>
                   </pic:nvPicPr>
                   <pic:blipFill>
-                    <a:blip r:embed="rId46">
+                    <a:blip r:embed="rId50">
                       <a:extLst>
                         <a:ext uri="{28A0092B-C50C-407E-A947-70E740481C1C}">
                           <a14:useLocalDpi xmlns:a14="http://schemas.microsoft.com/office/drawing/2010/main" val="0"/>
@@ -8128,7 +8485,7 @@
                     </pic:cNvPicPr>
                   </pic:nvPicPr>
                   <pic:blipFill>
-                    <a:blip r:embed="rId31">
+                    <a:blip r:embed="rId35">
                       <a:extLst>
                         <a:ext uri="{28A0092B-C50C-407E-A947-70E740481C1C}">
                           <a14:useLocalDpi xmlns:a14="http://schemas.microsoft.com/office/drawing/2010/main" val="0"/>
@@ -8256,7 +8613,7 @@
                     </pic:cNvPicPr>
                   </pic:nvPicPr>
                   <pic:blipFill>
-                    <a:blip r:embed="rId32">
+                    <a:blip r:embed="rId36">
                       <a:extLst>
                         <a:ext uri="{28A0092B-C50C-407E-A947-70E740481C1C}">
                           <a14:useLocalDpi xmlns:a14="http://schemas.microsoft.com/office/drawing/2010/main" val="0"/>
@@ -8344,7 +8701,7 @@
                     </pic:cNvPicPr>
                   </pic:nvPicPr>
                   <pic:blipFill>
-                    <a:blip r:embed="rId33">
+                    <a:blip r:embed="rId37">
                       <a:extLst>
                         <a:ext uri="{28A0092B-C50C-407E-A947-70E740481C1C}">
                           <a14:useLocalDpi xmlns:a14="http://schemas.microsoft.com/office/drawing/2010/main" val="0"/>
@@ -8437,7 +8794,7 @@
                     </pic:cNvPicPr>
                   </pic:nvPicPr>
                   <pic:blipFill>
-                    <a:blip r:embed="rId34">
+                    <a:blip r:embed="rId38">
                       <a:extLst>
                         <a:ext uri="{28A0092B-C50C-407E-A947-70E740481C1C}">
                           <a14:useLocalDpi xmlns:a14="http://schemas.microsoft.com/office/drawing/2010/main" val="0"/>
@@ -8525,7 +8882,7 @@
                     </pic:cNvPicPr>
                   </pic:nvPicPr>
                   <pic:blipFill>
-                    <a:blip r:embed="rId35">
+                    <a:blip r:embed="rId39">
                       <a:extLst>
                         <a:ext uri="{28A0092B-C50C-407E-A947-70E740481C1C}">
                           <a14:useLocalDpi xmlns:a14="http://schemas.microsoft.com/office/drawing/2010/main" val="0"/>
@@ -8635,7 +8992,7 @@
                     </pic:cNvPicPr>
                   </pic:nvPicPr>
                   <pic:blipFill>
-                    <a:blip r:embed="rId36">
+                    <a:blip r:embed="rId40">
                       <a:extLst>
                         <a:ext uri="{28A0092B-C50C-407E-A947-70E740481C1C}">
                           <a14:useLocalDpi xmlns:a14="http://schemas.microsoft.com/office/drawing/2010/main" val="0"/>
@@ -8694,7 +9051,7 @@
                     <pic:cNvPicPr/>
                   </pic:nvPicPr>
                   <pic:blipFill>
-                    <a:blip r:embed="rId37"/>
+                    <a:blip r:embed="rId41"/>
                     <a:stretch>
                       <a:fillRect/>
                     </a:stretch>
@@ -8758,7 +9115,7 @@
                     <pic:cNvPicPr/>
                   </pic:nvPicPr>
                   <pic:blipFill>
-                    <a:blip r:embed="rId38"/>
+                    <a:blip r:embed="rId42"/>
                     <a:stretch>
                       <a:fillRect/>
                     </a:stretch>
@@ -8855,7 +9212,7 @@
                     </pic:cNvPicPr>
                   </pic:nvPicPr>
                   <pic:blipFill>
-                    <a:blip r:embed="rId39">
+                    <a:blip r:embed="rId43">
                       <a:extLst>
                         <a:ext uri="{28A0092B-C50C-407E-A947-70E740481C1C}">
                           <a14:useLocalDpi xmlns:a14="http://schemas.microsoft.com/office/drawing/2010/main" val="0"/>
@@ -8964,7 +9321,7 @@
                     <pic:cNvPicPr/>
                   </pic:nvPicPr>
                   <pic:blipFill>
-                    <a:blip r:embed="rId40"/>
+                    <a:blip r:embed="rId44"/>
                     <a:stretch>
                       <a:fillRect/>
                     </a:stretch>
@@ -9076,7 +9433,7 @@
                     <pic:cNvPicPr/>
                   </pic:nvPicPr>
                   <pic:blipFill>
-                    <a:blip r:embed="rId41"/>
+                    <a:blip r:embed="rId45"/>
                     <a:stretch>
                       <a:fillRect/>
                     </a:stretch>
@@ -9158,7 +9515,7 @@
                     </pic:cNvPicPr>
                   </pic:nvPicPr>
                   <pic:blipFill>
-                    <a:blip r:embed="rId31">
+                    <a:blip r:embed="rId35">
                       <a:extLst>
                         <a:ext uri="{28A0092B-C50C-407E-A947-70E740481C1C}">
                           <a14:useLocalDpi xmlns:a14="http://schemas.microsoft.com/office/drawing/2010/main" val="0"/>
@@ -9287,7 +9644,7 @@
                     </pic:cNvPicPr>
                   </pic:nvPicPr>
                   <pic:blipFill>
-                    <a:blip r:embed="rId32">
+                    <a:blip r:embed="rId36">
                       <a:extLst>
                         <a:ext uri="{28A0092B-C50C-407E-A947-70E740481C1C}">
                           <a14:useLocalDpi xmlns:a14="http://schemas.microsoft.com/office/drawing/2010/main" val="0"/>
@@ -9380,7 +9737,7 @@
                     </pic:cNvPicPr>
                   </pic:nvPicPr>
                   <pic:blipFill>
-                    <a:blip r:embed="rId33">
+                    <a:blip r:embed="rId37">
                       <a:extLst>
                         <a:ext uri="{28A0092B-C50C-407E-A947-70E740481C1C}">
                           <a14:useLocalDpi xmlns:a14="http://schemas.microsoft.com/office/drawing/2010/main" val="0"/>
@@ -9473,7 +9830,7 @@
                     </pic:cNvPicPr>
                   </pic:nvPicPr>
                   <pic:blipFill>
-                    <a:blip r:embed="rId34">
+                    <a:blip r:embed="rId38">
                       <a:extLst>
                         <a:ext uri="{28A0092B-C50C-407E-A947-70E740481C1C}">
                           <a14:useLocalDpi xmlns:a14="http://schemas.microsoft.com/office/drawing/2010/main" val="0"/>
@@ -9566,7 +9923,7 @@
                     </pic:cNvPicPr>
                   </pic:nvPicPr>
                   <pic:blipFill>
-                    <a:blip r:embed="rId35">
+                    <a:blip r:embed="rId39">
                       <a:extLst>
                         <a:ext uri="{28A0092B-C50C-407E-A947-70E740481C1C}">
                           <a14:useLocalDpi xmlns:a14="http://schemas.microsoft.com/office/drawing/2010/main" val="0"/>
@@ -9676,7 +10033,7 @@
                     </pic:cNvPicPr>
                   </pic:nvPicPr>
                   <pic:blipFill>
-                    <a:blip r:embed="rId36">
+                    <a:blip r:embed="rId40">
                       <a:extLst>
                         <a:ext uri="{28A0092B-C50C-407E-A947-70E740481C1C}">
                           <a14:useLocalDpi xmlns:a14="http://schemas.microsoft.com/office/drawing/2010/main" val="0"/>
@@ -9746,7 +10103,7 @@
                     <pic:cNvPicPr/>
                   </pic:nvPicPr>
                   <pic:blipFill>
-                    <a:blip r:embed="rId37"/>
+                    <a:blip r:embed="rId41"/>
                     <a:stretch>
                       <a:fillRect/>
                     </a:stretch>
@@ -9817,7 +10174,7 @@
                     <pic:cNvPicPr/>
                   </pic:nvPicPr>
                   <pic:blipFill>
-                    <a:blip r:embed="rId38"/>
+                    <a:blip r:embed="rId42"/>
                     <a:stretch>
                       <a:fillRect/>
                     </a:stretch>
@@ -9919,7 +10276,7 @@
                     </pic:cNvPicPr>
                   </pic:nvPicPr>
                   <pic:blipFill>
-                    <a:blip r:embed="rId39">
+                    <a:blip r:embed="rId43">
                       <a:extLst>
                         <a:ext uri="{28A0092B-C50C-407E-A947-70E740481C1C}">
                           <a14:useLocalDpi xmlns:a14="http://schemas.microsoft.com/office/drawing/2010/main" val="0"/>
@@ -10024,7 +10381,7 @@
                     <pic:cNvPicPr/>
                   </pic:nvPicPr>
                   <pic:blipFill>
-                    <a:blip r:embed="rId40"/>
+                    <a:blip r:embed="rId44"/>
                     <a:stretch>
                       <a:fillRect/>
                     </a:stretch>
@@ -10162,7 +10519,7 @@
                     <pic:cNvPicPr/>
                   </pic:nvPicPr>
                   <pic:blipFill>
-                    <a:blip r:embed="rId42"/>
+                    <a:blip r:embed="rId46"/>
                     <a:stretch>
                       <a:fillRect/>
                     </a:stretch>
@@ -10251,7 +10608,7 @@
                     </pic:cNvPicPr>
                   </pic:nvPicPr>
                   <pic:blipFill>
-                    <a:blip r:embed="rId31">
+                    <a:blip r:embed="rId35">
                       <a:extLst>
                         <a:ext uri="{28A0092B-C50C-407E-A947-70E740481C1C}">
                           <a14:useLocalDpi xmlns:a14="http://schemas.microsoft.com/office/drawing/2010/main" val="0"/>
@@ -10359,7 +10716,7 @@
                     </pic:cNvPicPr>
                   </pic:nvPicPr>
                   <pic:blipFill>
-                    <a:blip r:embed="rId32">
+                    <a:blip r:embed="rId36">
                       <a:extLst>
                         <a:ext uri="{28A0092B-C50C-407E-A947-70E740481C1C}">
                           <a14:useLocalDpi xmlns:a14="http://schemas.microsoft.com/office/drawing/2010/main" val="0"/>
@@ -10466,7 +10823,7 @@
                     </pic:cNvPicPr>
                   </pic:nvPicPr>
                   <pic:blipFill>
-                    <a:blip r:embed="rId43">
+                    <a:blip r:embed="rId47">
                       <a:extLst>
                         <a:ext uri="{28A0092B-C50C-407E-A947-70E740481C1C}">
                           <a14:useLocalDpi xmlns:a14="http://schemas.microsoft.com/office/drawing/2010/main" val="0"/>
@@ -10570,7 +10927,7 @@
                     </pic:cNvPicPr>
                   </pic:nvPicPr>
                   <pic:blipFill>
-                    <a:blip r:embed="rId44">
+                    <a:blip r:embed="rId48">
                       <a:extLst>
                         <a:ext uri="{28A0092B-C50C-407E-A947-70E740481C1C}">
                           <a14:useLocalDpi xmlns:a14="http://schemas.microsoft.com/office/drawing/2010/main" val="0"/>
@@ -10663,7 +11020,7 @@
                     </pic:cNvPicPr>
                   </pic:nvPicPr>
                   <pic:blipFill>
-                    <a:blip r:embed="rId34">
+                    <a:blip r:embed="rId38">
                       <a:extLst>
                         <a:ext uri="{28A0092B-C50C-407E-A947-70E740481C1C}">
                           <a14:useLocalDpi xmlns:a14="http://schemas.microsoft.com/office/drawing/2010/main" val="0"/>
@@ -10757,7 +11114,7 @@
                     </pic:cNvPicPr>
                   </pic:nvPicPr>
                   <pic:blipFill>
-                    <a:blip r:embed="rId35">
+                    <a:blip r:embed="rId39">
                       <a:extLst>
                         <a:ext uri="{28A0092B-C50C-407E-A947-70E740481C1C}">
                           <a14:useLocalDpi xmlns:a14="http://schemas.microsoft.com/office/drawing/2010/main" val="0"/>
@@ -10868,7 +11225,7 @@
                     </pic:cNvPicPr>
                   </pic:nvPicPr>
                   <pic:blipFill>
-                    <a:blip r:embed="rId36">
+                    <a:blip r:embed="rId40">
                       <a:extLst>
                         <a:ext uri="{28A0092B-C50C-407E-A947-70E740481C1C}">
                           <a14:useLocalDpi xmlns:a14="http://schemas.microsoft.com/office/drawing/2010/main" val="0"/>
@@ -10932,7 +11289,7 @@
                     <pic:cNvPicPr/>
                   </pic:nvPicPr>
                   <pic:blipFill>
-                    <a:blip r:embed="rId37"/>
+                    <a:blip r:embed="rId41"/>
                     <a:stretch>
                       <a:fillRect/>
                     </a:stretch>
@@ -10997,7 +11354,7 @@
                     <pic:cNvPicPr/>
                   </pic:nvPicPr>
                   <pic:blipFill>
-                    <a:blip r:embed="rId38"/>
+                    <a:blip r:embed="rId42"/>
                     <a:stretch>
                       <a:fillRect/>
                     </a:stretch>
@@ -11093,7 +11450,7 @@
                     </pic:cNvPicPr>
                   </pic:nvPicPr>
                   <pic:blipFill>
-                    <a:blip r:embed="rId39">
+                    <a:blip r:embed="rId43">
                       <a:extLst>
                         <a:ext uri="{28A0092B-C50C-407E-A947-70E740481C1C}">
                           <a14:useLocalDpi xmlns:a14="http://schemas.microsoft.com/office/drawing/2010/main" val="0"/>
@@ -11173,7 +11530,7 @@
                     <pic:cNvPicPr/>
                   </pic:nvPicPr>
                   <pic:blipFill>
-                    <a:blip r:embed="rId40"/>
+                    <a:blip r:embed="rId44"/>
                     <a:stretch>
                       <a:fillRect/>
                     </a:stretch>
@@ -11713,7 +12070,7 @@
                     <pic:cNvPicPr/>
                   </pic:nvPicPr>
                   <pic:blipFill>
-                    <a:blip r:embed="rId28"/>
+                    <a:blip r:embed="rId32"/>
                     <a:stretch>
                       <a:fillRect/>
                     </a:stretch>
@@ -11784,7 +12141,7 @@
                     </pic:cNvPicPr>
                   </pic:nvPicPr>
                   <pic:blipFill>
-                    <a:blip r:embed="rId45">
+                    <a:blip r:embed="rId49">
                       <a:extLst>
                         <a:ext uri="{28A0092B-C50C-407E-A947-70E740481C1C}">
                           <a14:useLocalDpi xmlns:a14="http://schemas.microsoft.com/office/drawing/2010/main" val="0"/>
@@ -11872,7 +12229,7 @@
                     </pic:cNvPicPr>
                   </pic:nvPicPr>
                   <pic:blipFill>
-                    <a:blip r:embed="rId46">
+                    <a:blip r:embed="rId50">
                       <a:extLst>
                         <a:ext uri="{28A0092B-C50C-407E-A947-70E740481C1C}">
                           <a14:useLocalDpi xmlns:a14="http://schemas.microsoft.com/office/drawing/2010/main" val="0"/>
@@ -11966,7 +12323,7 @@
                     </pic:cNvPicPr>
                   </pic:nvPicPr>
                   <pic:blipFill>
-                    <a:blip r:embed="rId31">
+                    <a:blip r:embed="rId35">
                       <a:extLst>
                         <a:ext uri="{28A0092B-C50C-407E-A947-70E740481C1C}">
                           <a14:useLocalDpi xmlns:a14="http://schemas.microsoft.com/office/drawing/2010/main" val="0"/>
@@ -12094,7 +12451,7 @@
                     </pic:cNvPicPr>
                   </pic:nvPicPr>
                   <pic:blipFill>
-                    <a:blip r:embed="rId32">
+                    <a:blip r:embed="rId36">
                       <a:extLst>
                         <a:ext uri="{28A0092B-C50C-407E-A947-70E740481C1C}">
                           <a14:useLocalDpi xmlns:a14="http://schemas.microsoft.com/office/drawing/2010/main" val="0"/>
@@ -12182,7 +12539,7 @@
                     </pic:cNvPicPr>
                   </pic:nvPicPr>
                   <pic:blipFill>
-                    <a:blip r:embed="rId33">
+                    <a:blip r:embed="rId37">
                       <a:extLst>
                         <a:ext uri="{28A0092B-C50C-407E-A947-70E740481C1C}">
                           <a14:useLocalDpi xmlns:a14="http://schemas.microsoft.com/office/drawing/2010/main" val="0"/>
@@ -12275,7 +12632,7 @@
                     </pic:cNvPicPr>
                   </pic:nvPicPr>
                   <pic:blipFill>
-                    <a:blip r:embed="rId34">
+                    <a:blip r:embed="rId38">
                       <a:extLst>
                         <a:ext uri="{28A0092B-C50C-407E-A947-70E740481C1C}">
                           <a14:useLocalDpi xmlns:a14="http://schemas.microsoft.com/office/drawing/2010/main" val="0"/>
@@ -12363,7 +12720,7 @@
                     </pic:cNvPicPr>
                   </pic:nvPicPr>
                   <pic:blipFill>
-                    <a:blip r:embed="rId35">
+                    <a:blip r:embed="rId39">
                       <a:extLst>
                         <a:ext uri="{28A0092B-C50C-407E-A947-70E740481C1C}">
                           <a14:useLocalDpi xmlns:a14="http://schemas.microsoft.com/office/drawing/2010/main" val="0"/>
@@ -12473,7 +12830,7 @@
                     </pic:cNvPicPr>
                   </pic:nvPicPr>
                   <pic:blipFill>
-                    <a:blip r:embed="rId36">
+                    <a:blip r:embed="rId40">
                       <a:extLst>
                         <a:ext uri="{28A0092B-C50C-407E-A947-70E740481C1C}">
                           <a14:useLocalDpi xmlns:a14="http://schemas.microsoft.com/office/drawing/2010/main" val="0"/>
@@ -12532,7 +12889,7 @@
                     <pic:cNvPicPr/>
                   </pic:nvPicPr>
                   <pic:blipFill>
-                    <a:blip r:embed="rId37"/>
+                    <a:blip r:embed="rId41"/>
                     <a:stretch>
                       <a:fillRect/>
                     </a:stretch>
@@ -12596,7 +12953,7 @@
                     <pic:cNvPicPr/>
                   </pic:nvPicPr>
                   <pic:blipFill>
-                    <a:blip r:embed="rId38"/>
+                    <a:blip r:embed="rId42"/>
                     <a:stretch>
                       <a:fillRect/>
                     </a:stretch>
@@ -12693,7 +13050,7 @@
                     </pic:cNvPicPr>
                   </pic:nvPicPr>
                   <pic:blipFill>
-                    <a:blip r:embed="rId39">
+                    <a:blip r:embed="rId43">
                       <a:extLst>
                         <a:ext uri="{28A0092B-C50C-407E-A947-70E740481C1C}">
                           <a14:useLocalDpi xmlns:a14="http://schemas.microsoft.com/office/drawing/2010/main" val="0"/>
@@ -12802,7 +13159,7 @@
                     <pic:cNvPicPr/>
                   </pic:nvPicPr>
                   <pic:blipFill>
-                    <a:blip r:embed="rId40"/>
+                    <a:blip r:embed="rId44"/>
                     <a:stretch>
                       <a:fillRect/>
                     </a:stretch>
@@ -12914,7 +13271,7 @@
                     <pic:cNvPicPr/>
                   </pic:nvPicPr>
                   <pic:blipFill>
-                    <a:blip r:embed="rId41"/>
+                    <a:blip r:embed="rId45"/>
                     <a:stretch>
                       <a:fillRect/>
                     </a:stretch>
@@ -12996,7 +13353,7 @@
                     </pic:cNvPicPr>
                   </pic:nvPicPr>
                   <pic:blipFill>
-                    <a:blip r:embed="rId31">
+                    <a:blip r:embed="rId35">
                       <a:extLst>
                         <a:ext uri="{28A0092B-C50C-407E-A947-70E740481C1C}">
                           <a14:useLocalDpi xmlns:a14="http://schemas.microsoft.com/office/drawing/2010/main" val="0"/>
@@ -13125,7 +13482,7 @@
                     </pic:cNvPicPr>
                   </pic:nvPicPr>
                   <pic:blipFill>
-                    <a:blip r:embed="rId32">
+                    <a:blip r:embed="rId36">
                       <a:extLst>
                         <a:ext uri="{28A0092B-C50C-407E-A947-70E740481C1C}">
                           <a14:useLocalDpi xmlns:a14="http://schemas.microsoft.com/office/drawing/2010/main" val="0"/>
@@ -13218,7 +13575,7 @@
                     </pic:cNvPicPr>
                   </pic:nvPicPr>
                   <pic:blipFill>
-                    <a:blip r:embed="rId33">
+                    <a:blip r:embed="rId37">
                       <a:extLst>
                         <a:ext uri="{28A0092B-C50C-407E-A947-70E740481C1C}">
                           <a14:useLocalDpi xmlns:a14="http://schemas.microsoft.com/office/drawing/2010/main" val="0"/>
@@ -13311,7 +13668,7 @@
                     </pic:cNvPicPr>
                   </pic:nvPicPr>
                   <pic:blipFill>
-                    <a:blip r:embed="rId34">
+                    <a:blip r:embed="rId38">
                       <a:extLst>
                         <a:ext uri="{28A0092B-C50C-407E-A947-70E740481C1C}">
                           <a14:useLocalDpi xmlns:a14="http://schemas.microsoft.com/office/drawing/2010/main" val="0"/>
@@ -13404,7 +13761,7 @@
                     </pic:cNvPicPr>
                   </pic:nvPicPr>
                   <pic:blipFill>
-                    <a:blip r:embed="rId35">
+                    <a:blip r:embed="rId39">
                       <a:extLst>
                         <a:ext uri="{28A0092B-C50C-407E-A947-70E740481C1C}">
                           <a14:useLocalDpi xmlns:a14="http://schemas.microsoft.com/office/drawing/2010/main" val="0"/>
@@ -13514,7 +13871,7 @@
                     </pic:cNvPicPr>
                   </pic:nvPicPr>
                   <pic:blipFill>
-                    <a:blip r:embed="rId36">
+                    <a:blip r:embed="rId40">
                       <a:extLst>
                         <a:ext uri="{28A0092B-C50C-407E-A947-70E740481C1C}">
                           <a14:useLocalDpi xmlns:a14="http://schemas.microsoft.com/office/drawing/2010/main" val="0"/>
@@ -13584,7 +13941,7 @@
                     <pic:cNvPicPr/>
                   </pic:nvPicPr>
                   <pic:blipFill>
-                    <a:blip r:embed="rId37"/>
+                    <a:blip r:embed="rId41"/>
                     <a:stretch>
                       <a:fillRect/>
                     </a:stretch>
@@ -13655,7 +14012,7 @@
                     <pic:cNvPicPr/>
                   </pic:nvPicPr>
                   <pic:blipFill>
-                    <a:blip r:embed="rId38"/>
+                    <a:blip r:embed="rId42"/>
                     <a:stretch>
                       <a:fillRect/>
                     </a:stretch>
@@ -13757,7 +14114,7 @@
                     </pic:cNvPicPr>
                   </pic:nvPicPr>
                   <pic:blipFill>
-                    <a:blip r:embed="rId39">
+                    <a:blip r:embed="rId43">
                       <a:extLst>
                         <a:ext uri="{28A0092B-C50C-407E-A947-70E740481C1C}">
                           <a14:useLocalDpi xmlns:a14="http://schemas.microsoft.com/office/drawing/2010/main" val="0"/>
@@ -13862,7 +14219,7 @@
                     <pic:cNvPicPr/>
                   </pic:nvPicPr>
                   <pic:blipFill>
-                    <a:blip r:embed="rId40"/>
+                    <a:blip r:embed="rId44"/>
                     <a:stretch>
                       <a:fillRect/>
                     </a:stretch>
@@ -14001,7 +14358,7 @@
                     <pic:cNvPicPr/>
                   </pic:nvPicPr>
                   <pic:blipFill>
-                    <a:blip r:embed="rId42"/>
+                    <a:blip r:embed="rId46"/>
                     <a:stretch>
                       <a:fillRect/>
                     </a:stretch>
@@ -14091,7 +14448,7 @@
                     </pic:cNvPicPr>
                   </pic:nvPicPr>
                   <pic:blipFill>
-                    <a:blip r:embed="rId31">
+                    <a:blip r:embed="rId35">
                       <a:extLst>
                         <a:ext uri="{28A0092B-C50C-407E-A947-70E740481C1C}">
                           <a14:useLocalDpi xmlns:a14="http://schemas.microsoft.com/office/drawing/2010/main" val="0"/>
@@ -14199,7 +14556,7 @@
                     </pic:cNvPicPr>
                   </pic:nvPicPr>
                   <pic:blipFill>
-                    <a:blip r:embed="rId32">
+                    <a:blip r:embed="rId36">
                       <a:extLst>
                         <a:ext uri="{28A0092B-C50C-407E-A947-70E740481C1C}">
                           <a14:useLocalDpi xmlns:a14="http://schemas.microsoft.com/office/drawing/2010/main" val="0"/>
@@ -14306,7 +14663,7 @@
                     </pic:cNvPicPr>
                   </pic:nvPicPr>
                   <pic:blipFill>
-                    <a:blip r:embed="rId43">
+                    <a:blip r:embed="rId47">
                       <a:extLst>
                         <a:ext uri="{28A0092B-C50C-407E-A947-70E740481C1C}">
                           <a14:useLocalDpi xmlns:a14="http://schemas.microsoft.com/office/drawing/2010/main" val="0"/>
@@ -14410,7 +14767,7 @@
                     </pic:cNvPicPr>
                   </pic:nvPicPr>
                   <pic:blipFill>
-                    <a:blip r:embed="rId44">
+                    <a:blip r:embed="rId48">
                       <a:extLst>
                         <a:ext uri="{28A0092B-C50C-407E-A947-70E740481C1C}">
                           <a14:useLocalDpi xmlns:a14="http://schemas.microsoft.com/office/drawing/2010/main" val="0"/>
@@ -14503,7 +14860,7 @@
                     </pic:cNvPicPr>
                   </pic:nvPicPr>
                   <pic:blipFill>
-                    <a:blip r:embed="rId34">
+                    <a:blip r:embed="rId38">
                       <a:extLst>
                         <a:ext uri="{28A0092B-C50C-407E-A947-70E740481C1C}">
                           <a14:useLocalDpi xmlns:a14="http://schemas.microsoft.com/office/drawing/2010/main" val="0"/>
@@ -14597,7 +14954,7 @@
                     </pic:cNvPicPr>
                   </pic:nvPicPr>
                   <pic:blipFill>
-                    <a:blip r:embed="rId35">
+                    <a:blip r:embed="rId39">
                       <a:extLst>
                         <a:ext uri="{28A0092B-C50C-407E-A947-70E740481C1C}">
                           <a14:useLocalDpi xmlns:a14="http://schemas.microsoft.com/office/drawing/2010/main" val="0"/>
@@ -14708,7 +15065,7 @@
                     </pic:cNvPicPr>
                   </pic:nvPicPr>
                   <pic:blipFill>
-                    <a:blip r:embed="rId36">
+                    <a:blip r:embed="rId40">
                       <a:extLst>
                         <a:ext uri="{28A0092B-C50C-407E-A947-70E740481C1C}">
                           <a14:useLocalDpi xmlns:a14="http://schemas.microsoft.com/office/drawing/2010/main" val="0"/>
@@ -14772,7 +15129,7 @@
                     <pic:cNvPicPr/>
                   </pic:nvPicPr>
                   <pic:blipFill>
-                    <a:blip r:embed="rId37"/>
+                    <a:blip r:embed="rId41"/>
                     <a:stretch>
                       <a:fillRect/>
                     </a:stretch>
@@ -14837,7 +15194,7 @@
                     <pic:cNvPicPr/>
                   </pic:nvPicPr>
                   <pic:blipFill>
-                    <a:blip r:embed="rId38"/>
+                    <a:blip r:embed="rId42"/>
                     <a:stretch>
                       <a:fillRect/>
                     </a:stretch>
@@ -14933,7 +15290,7 @@
                     </pic:cNvPicPr>
                   </pic:nvPicPr>
                   <pic:blipFill>
-                    <a:blip r:embed="rId39">
+                    <a:blip r:embed="rId43">
                       <a:extLst>
                         <a:ext uri="{28A0092B-C50C-407E-A947-70E740481C1C}">
                           <a14:useLocalDpi xmlns:a14="http://schemas.microsoft.com/office/drawing/2010/main" val="0"/>
@@ -15013,7 +15370,7 @@
                     <pic:cNvPicPr/>
                   </pic:nvPicPr>
                   <pic:blipFill>
-                    <a:blip r:embed="rId40"/>
+                    <a:blip r:embed="rId44"/>
                     <a:stretch>
                       <a:fillRect/>
                     </a:stretch>
@@ -15552,7 +15909,7 @@
                     <pic:cNvPicPr/>
                   </pic:nvPicPr>
                   <pic:blipFill>
-                    <a:blip r:embed="rId28"/>
+                    <a:blip r:embed="rId32"/>
                     <a:stretch>
                       <a:fillRect/>
                     </a:stretch>
@@ -15623,7 +15980,7 @@
                     </pic:cNvPicPr>
                   </pic:nvPicPr>
                   <pic:blipFill>
-                    <a:blip r:embed="rId45">
+                    <a:blip r:embed="rId49">
                       <a:extLst>
                         <a:ext uri="{28A0092B-C50C-407E-A947-70E740481C1C}">
                           <a14:useLocalDpi xmlns:a14="http://schemas.microsoft.com/office/drawing/2010/main" val="0"/>
@@ -15711,7 +16068,7 @@
                     </pic:cNvPicPr>
                   </pic:nvPicPr>
                   <pic:blipFill>
-                    <a:blip r:embed="rId46">
+                    <a:blip r:embed="rId50">
                       <a:extLst>
                         <a:ext uri="{28A0092B-C50C-407E-A947-70E740481C1C}">
                           <a14:useLocalDpi xmlns:a14="http://schemas.microsoft.com/office/drawing/2010/main" val="0"/>
@@ -15805,7 +16162,7 @@
                     </pic:cNvPicPr>
                   </pic:nvPicPr>
                   <pic:blipFill>
-                    <a:blip r:embed="rId31">
+                    <a:blip r:embed="rId35">
                       <a:extLst>
                         <a:ext uri="{28A0092B-C50C-407E-A947-70E740481C1C}">
                           <a14:useLocalDpi xmlns:a14="http://schemas.microsoft.com/office/drawing/2010/main" val="0"/>
@@ -15933,7 +16290,7 @@
                     </pic:cNvPicPr>
                   </pic:nvPicPr>
                   <pic:blipFill>
-                    <a:blip r:embed="rId32">
+                    <a:blip r:embed="rId36">
                       <a:extLst>
                         <a:ext uri="{28A0092B-C50C-407E-A947-70E740481C1C}">
                           <a14:useLocalDpi xmlns:a14="http://schemas.microsoft.com/office/drawing/2010/main" val="0"/>
@@ -16021,7 +16378,7 @@
                     </pic:cNvPicPr>
                   </pic:nvPicPr>
                   <pic:blipFill>
-                    <a:blip r:embed="rId33">
+                    <a:blip r:embed="rId37">
                       <a:extLst>
                         <a:ext uri="{28A0092B-C50C-407E-A947-70E740481C1C}">
                           <a14:useLocalDpi xmlns:a14="http://schemas.microsoft.com/office/drawing/2010/main" val="0"/>
@@ -16114,7 +16471,7 @@
                     </pic:cNvPicPr>
                   </pic:nvPicPr>
                   <pic:blipFill>
-                    <a:blip r:embed="rId34">
+                    <a:blip r:embed="rId38">
                       <a:extLst>
                         <a:ext uri="{28A0092B-C50C-407E-A947-70E740481C1C}">
                           <a14:useLocalDpi xmlns:a14="http://schemas.microsoft.com/office/drawing/2010/main" val="0"/>
@@ -16202,7 +16559,7 @@
                     </pic:cNvPicPr>
                   </pic:nvPicPr>
                   <pic:blipFill>
-                    <a:blip r:embed="rId35">
+                    <a:blip r:embed="rId39">
                       <a:extLst>
                         <a:ext uri="{28A0092B-C50C-407E-A947-70E740481C1C}">
                           <a14:useLocalDpi xmlns:a14="http://schemas.microsoft.com/office/drawing/2010/main" val="0"/>
@@ -16312,7 +16669,7 @@
                     </pic:cNvPicPr>
                   </pic:nvPicPr>
                   <pic:blipFill>
-                    <a:blip r:embed="rId36">
+                    <a:blip r:embed="rId40">
                       <a:extLst>
                         <a:ext uri="{28A0092B-C50C-407E-A947-70E740481C1C}">
                           <a14:useLocalDpi xmlns:a14="http://schemas.microsoft.com/office/drawing/2010/main" val="0"/>
@@ -16371,7 +16728,7 @@
                     <pic:cNvPicPr/>
                   </pic:nvPicPr>
                   <pic:blipFill>
-                    <a:blip r:embed="rId37"/>
+                    <a:blip r:embed="rId41"/>
                     <a:stretch>
                       <a:fillRect/>
                     </a:stretch>
@@ -16435,7 +16792,7 @@
                     <pic:cNvPicPr/>
                   </pic:nvPicPr>
                   <pic:blipFill>
-                    <a:blip r:embed="rId38"/>
+                    <a:blip r:embed="rId42"/>
                     <a:stretch>
                       <a:fillRect/>
                     </a:stretch>
@@ -16532,7 +16889,7 @@
                     </pic:cNvPicPr>
                   </pic:nvPicPr>
                   <pic:blipFill>
-                    <a:blip r:embed="rId39">
+                    <a:blip r:embed="rId43">
                       <a:extLst>
                         <a:ext uri="{28A0092B-C50C-407E-A947-70E740481C1C}">
                           <a14:useLocalDpi xmlns:a14="http://schemas.microsoft.com/office/drawing/2010/main" val="0"/>
@@ -16641,7 +16998,7 @@
                     <pic:cNvPicPr/>
                   </pic:nvPicPr>
                   <pic:blipFill>
-                    <a:blip r:embed="rId40"/>
+                    <a:blip r:embed="rId44"/>
                     <a:stretch>
                       <a:fillRect/>
                     </a:stretch>
@@ -16753,7 +17110,7 @@
                     <pic:cNvPicPr/>
                   </pic:nvPicPr>
                   <pic:blipFill>
-                    <a:blip r:embed="rId41"/>
+                    <a:blip r:embed="rId45"/>
                     <a:stretch>
                       <a:fillRect/>
                     </a:stretch>
@@ -16844,7 +17201,7 @@
                     </pic:cNvPicPr>
                   </pic:nvPicPr>
                   <pic:blipFill>
-                    <a:blip r:embed="rId31">
+                    <a:blip r:embed="rId35">
                       <a:extLst>
                         <a:ext uri="{28A0092B-C50C-407E-A947-70E740481C1C}">
                           <a14:useLocalDpi xmlns:a14="http://schemas.microsoft.com/office/drawing/2010/main" val="0"/>
@@ -16973,7 +17330,7 @@
                     </pic:cNvPicPr>
                   </pic:nvPicPr>
                   <pic:blipFill>
-                    <a:blip r:embed="rId32">
+                    <a:blip r:embed="rId36">
                       <a:extLst>
                         <a:ext uri="{28A0092B-C50C-407E-A947-70E740481C1C}">
                           <a14:useLocalDpi xmlns:a14="http://schemas.microsoft.com/office/drawing/2010/main" val="0"/>
@@ -17066,7 +17423,7 @@
                     </pic:cNvPicPr>
                   </pic:nvPicPr>
                   <pic:blipFill>
-                    <a:blip r:embed="rId33">
+                    <a:blip r:embed="rId37">
                       <a:extLst>
                         <a:ext uri="{28A0092B-C50C-407E-A947-70E740481C1C}">
                           <a14:useLocalDpi xmlns:a14="http://schemas.microsoft.com/office/drawing/2010/main" val="0"/>
@@ -17159,7 +17516,7 @@
                     </pic:cNvPicPr>
                   </pic:nvPicPr>
                   <pic:blipFill>
-                    <a:blip r:embed="rId34">
+                    <a:blip r:embed="rId38">
                       <a:extLst>
                         <a:ext uri="{28A0092B-C50C-407E-A947-70E740481C1C}">
                           <a14:useLocalDpi xmlns:a14="http://schemas.microsoft.com/office/drawing/2010/main" val="0"/>
@@ -17252,7 +17609,7 @@
                     </pic:cNvPicPr>
                   </pic:nvPicPr>
                   <pic:blipFill>
-                    <a:blip r:embed="rId35">
+                    <a:blip r:embed="rId39">
                       <a:extLst>
                         <a:ext uri="{28A0092B-C50C-407E-A947-70E740481C1C}">
                           <a14:useLocalDpi xmlns:a14="http://schemas.microsoft.com/office/drawing/2010/main" val="0"/>
@@ -17362,7 +17719,7 @@
                     </pic:cNvPicPr>
                   </pic:nvPicPr>
                   <pic:blipFill>
-                    <a:blip r:embed="rId36">
+                    <a:blip r:embed="rId40">
                       <a:extLst>
                         <a:ext uri="{28A0092B-C50C-407E-A947-70E740481C1C}">
                           <a14:useLocalDpi xmlns:a14="http://schemas.microsoft.com/office/drawing/2010/main" val="0"/>
@@ -17432,7 +17789,7 @@
                     <pic:cNvPicPr/>
                   </pic:nvPicPr>
                   <pic:blipFill>
-                    <a:blip r:embed="rId37"/>
+                    <a:blip r:embed="rId41"/>
                     <a:stretch>
                       <a:fillRect/>
                     </a:stretch>
@@ -17503,7 +17860,7 @@
                     <pic:cNvPicPr/>
                   </pic:nvPicPr>
                   <pic:blipFill>
-                    <a:blip r:embed="rId38"/>
+                    <a:blip r:embed="rId42"/>
                     <a:stretch>
                       <a:fillRect/>
                     </a:stretch>
@@ -17605,7 +17962,7 @@
                     </pic:cNvPicPr>
                   </pic:nvPicPr>
                   <pic:blipFill>
-                    <a:blip r:embed="rId39">
+                    <a:blip r:embed="rId43">
                       <a:extLst>
                         <a:ext uri="{28A0092B-C50C-407E-A947-70E740481C1C}">
                           <a14:useLocalDpi xmlns:a14="http://schemas.microsoft.com/office/drawing/2010/main" val="0"/>
@@ -17710,7 +18067,7 @@
                     <pic:cNvPicPr/>
                   </pic:nvPicPr>
                   <pic:blipFill>
-                    <a:blip r:embed="rId40"/>
+                    <a:blip r:embed="rId44"/>
                     <a:stretch>
                       <a:fillRect/>
                     </a:stretch>
@@ -17849,7 +18206,7 @@
                     <pic:cNvPicPr/>
                   </pic:nvPicPr>
                   <pic:blipFill>
-                    <a:blip r:embed="rId42"/>
+                    <a:blip r:embed="rId46"/>
                     <a:stretch>
                       <a:fillRect/>
                     </a:stretch>
@@ -17939,7 +18296,7 @@
                     </pic:cNvPicPr>
                   </pic:nvPicPr>
                   <pic:blipFill>
-                    <a:blip r:embed="rId31">
+                    <a:blip r:embed="rId35">
                       <a:extLst>
                         <a:ext uri="{28A0092B-C50C-407E-A947-70E740481C1C}">
                           <a14:useLocalDpi xmlns:a14="http://schemas.microsoft.com/office/drawing/2010/main" val="0"/>
@@ -18047,7 +18404,7 @@
                     </pic:cNvPicPr>
                   </pic:nvPicPr>
                   <pic:blipFill>
-                    <a:blip r:embed="rId32">
+                    <a:blip r:embed="rId36">
                       <a:extLst>
                         <a:ext uri="{28A0092B-C50C-407E-A947-70E740481C1C}">
                           <a14:useLocalDpi xmlns:a14="http://schemas.microsoft.com/office/drawing/2010/main" val="0"/>
@@ -18154,7 +18511,7 @@
                     </pic:cNvPicPr>
                   </pic:nvPicPr>
                   <pic:blipFill>
-                    <a:blip r:embed="rId43">
+                    <a:blip r:embed="rId47">
                       <a:extLst>
                         <a:ext uri="{28A0092B-C50C-407E-A947-70E740481C1C}">
                           <a14:useLocalDpi xmlns:a14="http://schemas.microsoft.com/office/drawing/2010/main" val="0"/>
@@ -18258,7 +18615,7 @@
                     </pic:cNvPicPr>
                   </pic:nvPicPr>
                   <pic:blipFill>
-                    <a:blip r:embed="rId44">
+                    <a:blip r:embed="rId48">
                       <a:extLst>
                         <a:ext uri="{28A0092B-C50C-407E-A947-70E740481C1C}">
                           <a14:useLocalDpi xmlns:a14="http://schemas.microsoft.com/office/drawing/2010/main" val="0"/>
@@ -18351,7 +18708,7 @@
                     </pic:cNvPicPr>
                   </pic:nvPicPr>
                   <pic:blipFill>
-                    <a:blip r:embed="rId34">
+                    <a:blip r:embed="rId38">
                       <a:extLst>
                         <a:ext uri="{28A0092B-C50C-407E-A947-70E740481C1C}">
                           <a14:useLocalDpi xmlns:a14="http://schemas.microsoft.com/office/drawing/2010/main" val="0"/>
@@ -18445,7 +18802,7 @@
                     </pic:cNvPicPr>
                   </pic:nvPicPr>
                   <pic:blipFill>
-                    <a:blip r:embed="rId35">
+                    <a:blip r:embed="rId39">
                       <a:extLst>
                         <a:ext uri="{28A0092B-C50C-407E-A947-70E740481C1C}">
                           <a14:useLocalDpi xmlns:a14="http://schemas.microsoft.com/office/drawing/2010/main" val="0"/>
@@ -18556,7 +18913,7 @@
                     </pic:cNvPicPr>
                   </pic:nvPicPr>
                   <pic:blipFill>
-                    <a:blip r:embed="rId36">
+                    <a:blip r:embed="rId40">
                       <a:extLst>
                         <a:ext uri="{28A0092B-C50C-407E-A947-70E740481C1C}">
                           <a14:useLocalDpi xmlns:a14="http://schemas.microsoft.com/office/drawing/2010/main" val="0"/>
@@ -18620,7 +18977,7 @@
                     <pic:cNvPicPr/>
                   </pic:nvPicPr>
                   <pic:blipFill>
-                    <a:blip r:embed="rId37"/>
+                    <a:blip r:embed="rId41"/>
                     <a:stretch>
                       <a:fillRect/>
                     </a:stretch>
@@ -18685,7 +19042,7 @@
                     <pic:cNvPicPr/>
                   </pic:nvPicPr>
                   <pic:blipFill>
-                    <a:blip r:embed="rId38"/>
+                    <a:blip r:embed="rId42"/>
                     <a:stretch>
                       <a:fillRect/>
                     </a:stretch>
@@ -18781,7 +19138,7 @@
                     </pic:cNvPicPr>
                   </pic:nvPicPr>
                   <pic:blipFill>
-                    <a:blip r:embed="rId39">
+                    <a:blip r:embed="rId43">
                       <a:extLst>
                         <a:ext uri="{28A0092B-C50C-407E-A947-70E740481C1C}">
                           <a14:useLocalDpi xmlns:a14="http://schemas.microsoft.com/office/drawing/2010/main" val="0"/>
@@ -18861,7 +19218,7 @@
                     <pic:cNvPicPr/>
                   </pic:nvPicPr>
                   <pic:blipFill>
-                    <a:blip r:embed="rId40"/>
+                    <a:blip r:embed="rId44"/>
                     <a:stretch>
                       <a:fillRect/>
                     </a:stretch>
@@ -18891,7 +19248,7 @@
       </w:pPr>
     </w:p>
     <w:sectPr>
-      <w:headerReference w:type="default" r:id="rId47"/>
+      <w:headerReference w:type="default" r:id="rId51"/>
       <w:pgSz w:w="11906" w:h="16838"/>
       <w:pgMar w:top="1440" w:right="991" w:bottom="1440" w:left="1800" w:header="720" w:footer="720" w:gutter="0"/>
       <w:cols w:space="720"/>
@@ -22640,7 +22997,7 @@
 </file>
 
 <file path=customXml/itemProps1.xml><?xml version="1.0" encoding="utf-8"?>
-<ds:datastoreItem xmlns:ds="http://schemas.openxmlformats.org/officeDocument/2006/customXml" ds:itemID="{471D9821-4F06-45F2-815E-D3D458A34371}">
+<ds:datastoreItem xmlns:ds="http://schemas.openxmlformats.org/officeDocument/2006/customXml" ds:itemID="{3F4B3740-9471-4F30-B517-9654ACD0078B}">
   <ds:schemaRefs>
     <ds:schemaRef ds:uri="http://schemas.openxmlformats.org/officeDocument/2006/bibliography"/>
   </ds:schemaRefs>

</xml_diff>